<commit_message>
Escopo e não escopo do modelo descritivo.
</commit_message>
<xml_diff>
--- a/Modelo descritivo 2024 - PI_SI.docx
+++ b/Modelo descritivo 2024 - PI_SI.docx
@@ -3546,6 +3546,520 @@
     </w:p>
     <w:p>
       <w:pPr>
+        <w:spacing w:line="240" w:lineRule="auto"/>
+        <w:ind w:firstLine="360"/>
+        <w:rPr>
+          <w:rFonts w:ascii="Arial" w:hAnsi="Arial" w:cs="Arial"/>
+          <w:b/>
+          <w:bCs/>
+          <w:sz w:val="24"/>
+        </w:rPr>
+      </w:pPr>
+      <w:r>
+        <w:rPr>
+          <w:rFonts w:ascii="Arial" w:hAnsi="Arial" w:cs="Arial"/>
+          <w:b/>
+          <w:bCs/>
+          <w:sz w:val="24"/>
+        </w:rPr>
+        <w:t>I</w:t>
+      </w:r>
+      <w:r>
+        <w:rPr>
+          <w:rFonts w:ascii="Arial" w:hAnsi="Arial" w:cs="Arial"/>
+          <w:b/>
+          <w:bCs/>
+          <w:sz w:val="24"/>
+        </w:rPr>
+        <w:t>dentificador: RF001</w:t>
+      </w:r>
+    </w:p>
+    <w:p>
+      <w:pPr>
+        <w:spacing w:line="240" w:lineRule="auto"/>
+        <w:ind w:firstLine="360"/>
+        <w:rPr>
+          <w:rFonts w:ascii="Arial" w:hAnsi="Arial" w:cs="Arial"/>
+          <w:sz w:val="24"/>
+        </w:rPr>
+      </w:pPr>
+      <w:r>
+        <w:rPr>
+          <w:rFonts w:ascii="Arial" w:hAnsi="Arial" w:cs="Arial"/>
+          <w:sz w:val="24"/>
+        </w:rPr>
+        <w:t>Nome: Cadastro de Produtos</w:t>
+      </w:r>
+    </w:p>
+    <w:p>
+      <w:pPr>
+        <w:spacing w:after="0" w:line="240" w:lineRule="auto"/>
+        <w:ind w:firstLine="360"/>
+        <w:rPr>
+          <w:rFonts w:ascii="Arial" w:hAnsi="Arial" w:cs="Arial"/>
+          <w:sz w:val="24"/>
+        </w:rPr>
+      </w:pPr>
+      <w:r>
+        <w:rPr>
+          <w:rFonts w:ascii="Arial" w:hAnsi="Arial" w:cs="Arial"/>
+          <w:sz w:val="24"/>
+        </w:rPr>
+        <w:t>Descrição/Regras: O sistema deve permitir o cadastro de produtos no estoque, verificando se o nome do produto já existe no estoque antes de permitir o cadastro, evitando duplicatas, além disso todos os campos obrigatórios do cadastro de produtos devem ser preenchidos, ao final do cadastro o sistema deve fornecer uma mensagem indicando que o cadastro foi realizado com sucesso após a inclusão de um novo produto no estoque. Os dados incluídos devem ser informações como nome, descrição, preço unitário e quantidade disponível.</w:t>
+      </w:r>
+    </w:p>
+    <w:p>
+      <w:pPr>
+        <w:spacing w:line="240" w:lineRule="auto"/>
+        <w:ind w:firstLine="360"/>
+        <w:rPr>
+          <w:rFonts w:ascii="Arial" w:hAnsi="Arial" w:cs="Arial"/>
+          <w:b/>
+          <w:bCs/>
+          <w:sz w:val="24"/>
+        </w:rPr>
+      </w:pPr>
+    </w:p>
+    <w:p>
+      <w:pPr>
+        <w:spacing w:line="240" w:lineRule="auto"/>
+        <w:ind w:firstLine="360"/>
+        <w:rPr>
+          <w:rFonts w:ascii="Arial" w:hAnsi="Arial" w:cs="Arial"/>
+          <w:b/>
+          <w:bCs/>
+          <w:sz w:val="24"/>
+        </w:rPr>
+      </w:pPr>
+      <w:r>
+        <w:rPr>
+          <w:rFonts w:ascii="Arial" w:hAnsi="Arial" w:cs="Arial"/>
+          <w:b/>
+          <w:bCs/>
+          <w:sz w:val="24"/>
+        </w:rPr>
+        <w:t>Identificador: RF002</w:t>
+      </w:r>
+    </w:p>
+    <w:p>
+      <w:pPr>
+        <w:spacing w:line="240" w:lineRule="auto"/>
+        <w:ind w:firstLine="360"/>
+        <w:rPr>
+          <w:rFonts w:ascii="Arial" w:hAnsi="Arial" w:cs="Arial"/>
+          <w:sz w:val="24"/>
+        </w:rPr>
+      </w:pPr>
+      <w:r>
+        <w:rPr>
+          <w:rFonts w:ascii="Arial" w:hAnsi="Arial" w:cs="Arial"/>
+          <w:sz w:val="24"/>
+        </w:rPr>
+        <w:t>Nome: Atualização de Estoque</w:t>
+      </w:r>
+    </w:p>
+    <w:p>
+      <w:pPr>
+        <w:spacing w:line="240" w:lineRule="auto"/>
+        <w:ind w:firstLine="360"/>
+        <w:rPr>
+          <w:rFonts w:ascii="Arial" w:hAnsi="Arial" w:cs="Arial"/>
+          <w:sz w:val="24"/>
+        </w:rPr>
+      </w:pPr>
+      <w:r>
+        <w:rPr>
+          <w:rFonts w:ascii="Arial" w:hAnsi="Arial" w:cs="Arial"/>
+          <w:sz w:val="24"/>
+        </w:rPr>
+        <w:t>Descrição/Regras: O sistema deve permitir a atualização da quantidade disponível de produtos no estoque, seja para adicionar novos produtos ou para subtrair quantidades vendidas, para isso o sistema deve verificar se o produto a ser atualizado está presente no estoque antes de permitir a atualização, além do mais a quantidade disponível não pode ser atualizada para um valor negativo.</w:t>
+      </w:r>
+    </w:p>
+    <w:p>
+      <w:pPr>
+        <w:spacing w:line="240" w:lineRule="auto"/>
+        <w:ind w:firstLine="360"/>
+        <w:rPr>
+          <w:rFonts w:ascii="Arial" w:hAnsi="Arial" w:cs="Arial"/>
+          <w:b/>
+          <w:bCs/>
+          <w:sz w:val="24"/>
+        </w:rPr>
+      </w:pPr>
+      <w:r>
+        <w:rPr>
+          <w:rFonts w:ascii="Arial" w:hAnsi="Arial" w:cs="Arial"/>
+          <w:b/>
+          <w:bCs/>
+          <w:sz w:val="24"/>
+        </w:rPr>
+        <w:t>Identificador: RF003</w:t>
+      </w:r>
+    </w:p>
+    <w:p>
+      <w:pPr>
+        <w:spacing w:line="240" w:lineRule="auto"/>
+        <w:ind w:firstLine="360"/>
+        <w:rPr>
+          <w:rFonts w:ascii="Arial" w:hAnsi="Arial" w:cs="Arial"/>
+          <w:sz w:val="24"/>
+        </w:rPr>
+      </w:pPr>
+      <w:r>
+        <w:rPr>
+          <w:rFonts w:ascii="Arial" w:hAnsi="Arial" w:cs="Arial"/>
+          <w:sz w:val="24"/>
+        </w:rPr>
+        <w:t>Nome: Consulta de Estoque</w:t>
+      </w:r>
+    </w:p>
+    <w:p>
+      <w:pPr>
+        <w:spacing w:line="240" w:lineRule="auto"/>
+        <w:ind w:firstLine="360"/>
+        <w:rPr>
+          <w:rFonts w:ascii="Arial" w:hAnsi="Arial" w:cs="Arial"/>
+          <w:sz w:val="24"/>
+        </w:rPr>
+      </w:pPr>
+      <w:r>
+        <w:rPr>
+          <w:rFonts w:ascii="Arial" w:hAnsi="Arial" w:cs="Arial"/>
+          <w:sz w:val="24"/>
+        </w:rPr>
+        <w:t>Descrição/Regras: O sistema deve permitir a consulta do estoque atual, exibindo a lista de produtos disponíveis juntamente com suas quantidades, o sistema deve exibir uma mensagem indicando que o estoque está vazio se não houver produtos cadastrados, também deve dizer se o produto existe ou não no estoque.</w:t>
+      </w:r>
+    </w:p>
+    <w:p>
+      <w:pPr>
+        <w:spacing w:line="240" w:lineRule="auto"/>
+        <w:ind w:firstLine="360"/>
+        <w:rPr>
+          <w:rFonts w:ascii="Arial" w:hAnsi="Arial" w:cs="Arial"/>
+          <w:sz w:val="24"/>
+        </w:rPr>
+      </w:pPr>
+      <w:r>
+        <w:rPr>
+          <w:rFonts w:ascii="Arial" w:hAnsi="Arial" w:cs="Arial"/>
+          <w:b/>
+          <w:bCs/>
+          <w:sz w:val="24"/>
+        </w:rPr>
+        <w:t>Identificador:</w:t>
+      </w:r>
+      <w:r>
+        <w:rPr>
+          <w:rFonts w:ascii="Arial" w:hAnsi="Arial" w:cs="Arial"/>
+          <w:sz w:val="24"/>
+        </w:rPr>
+        <w:t xml:space="preserve"> </w:t>
+      </w:r>
+      <w:r>
+        <w:rPr>
+          <w:rFonts w:ascii="Arial" w:hAnsi="Arial" w:cs="Arial"/>
+          <w:b/>
+          <w:bCs/>
+          <w:sz w:val="24"/>
+        </w:rPr>
+        <w:t>RF004</w:t>
+      </w:r>
+    </w:p>
+    <w:p>
+      <w:pPr>
+        <w:spacing w:line="240" w:lineRule="auto"/>
+        <w:ind w:firstLine="360"/>
+        <w:rPr>
+          <w:rFonts w:ascii="Arial" w:hAnsi="Arial" w:cs="Arial"/>
+          <w:sz w:val="24"/>
+        </w:rPr>
+      </w:pPr>
+      <w:r>
+        <w:rPr>
+          <w:rFonts w:ascii="Arial" w:hAnsi="Arial" w:cs="Arial"/>
+          <w:sz w:val="24"/>
+        </w:rPr>
+        <w:t>Nome: Controle de Entrada de Produtos</w:t>
+      </w:r>
+    </w:p>
+    <w:p>
+      <w:pPr>
+        <w:spacing w:line="240" w:lineRule="auto"/>
+        <w:ind w:firstLine="360"/>
+        <w:rPr>
+          <w:rFonts w:ascii="Arial" w:hAnsi="Arial" w:cs="Arial"/>
+          <w:sz w:val="24"/>
+        </w:rPr>
+      </w:pPr>
+      <w:r>
+        <w:rPr>
+          <w:rFonts w:ascii="Arial" w:hAnsi="Arial" w:cs="Arial"/>
+          <w:sz w:val="24"/>
+        </w:rPr>
+        <w:t>Descrição/Regras: O sistema deve permitir o registro da entrada de novos produtos no estoque, incluindo informações como quantidade, data de entrada e fornecedor, deve ser verificado se o novo produto a ser registrado já existe no sistema, para a realização da entrada de novos produtos o sistema deve verificar se o fornecedor está cadastrado.</w:t>
+      </w:r>
+    </w:p>
+    <w:p>
+      <w:pPr>
+        <w:spacing w:line="240" w:lineRule="auto"/>
+        <w:ind w:firstLine="360"/>
+        <w:rPr>
+          <w:rFonts w:ascii="Arial" w:hAnsi="Arial" w:cs="Arial"/>
+          <w:b/>
+          <w:bCs/>
+          <w:sz w:val="24"/>
+        </w:rPr>
+      </w:pPr>
+      <w:r>
+        <w:rPr>
+          <w:rFonts w:ascii="Arial" w:hAnsi="Arial" w:cs="Arial"/>
+          <w:b/>
+          <w:bCs/>
+          <w:sz w:val="24"/>
+        </w:rPr>
+        <w:t>Identificador: RF005</w:t>
+      </w:r>
+    </w:p>
+    <w:p>
+      <w:pPr>
+        <w:spacing w:line="240" w:lineRule="auto"/>
+        <w:ind w:firstLine="360"/>
+        <w:rPr>
+          <w:rFonts w:ascii="Arial" w:hAnsi="Arial" w:cs="Arial"/>
+          <w:sz w:val="24"/>
+        </w:rPr>
+      </w:pPr>
+      <w:r>
+        <w:rPr>
+          <w:rFonts w:ascii="Arial" w:hAnsi="Arial" w:cs="Arial"/>
+          <w:sz w:val="24"/>
+        </w:rPr>
+        <w:t>Nome: Controle de Saída de Produtos</w:t>
+      </w:r>
+    </w:p>
+    <w:p>
+      <w:pPr>
+        <w:spacing w:line="240" w:lineRule="auto"/>
+        <w:ind w:firstLine="360"/>
+        <w:rPr>
+          <w:rFonts w:ascii="Arial" w:hAnsi="Arial" w:cs="Arial"/>
+          <w:sz w:val="24"/>
+        </w:rPr>
+      </w:pPr>
+      <w:r>
+        <w:rPr>
+          <w:rFonts w:ascii="Arial" w:hAnsi="Arial" w:cs="Arial"/>
+          <w:sz w:val="24"/>
+        </w:rPr>
+        <w:t>Descrição/Regras: O sistema deve permitir o registro da saída de produtos do estoque, seja por vendas ou outras razões, incluindo informações como quantidade, data de saída e destino. Para um controle eficiente o sistema deve verificar se há quantidade suficiente do produto em estoque antes de permitir o registro da saída além do que a quantidade de saída não pode ser maior que a quantidade disponível em estoque.</w:t>
+      </w:r>
+    </w:p>
+    <w:p>
+      <w:pPr>
+        <w:spacing w:line="240" w:lineRule="auto"/>
+        <w:ind w:firstLine="360"/>
+        <w:rPr>
+          <w:rFonts w:ascii="Arial" w:hAnsi="Arial" w:cs="Arial"/>
+          <w:b/>
+          <w:bCs/>
+          <w:sz w:val="24"/>
+        </w:rPr>
+      </w:pPr>
+      <w:r>
+        <w:rPr>
+          <w:rFonts w:ascii="Arial" w:hAnsi="Arial" w:cs="Arial"/>
+          <w:b/>
+          <w:bCs/>
+          <w:sz w:val="24"/>
+        </w:rPr>
+        <w:lastRenderedPageBreak/>
+        <w:t>Identificador: RF006</w:t>
+      </w:r>
+    </w:p>
+    <w:p>
+      <w:pPr>
+        <w:spacing w:line="240" w:lineRule="auto"/>
+        <w:ind w:firstLine="360"/>
+        <w:rPr>
+          <w:rFonts w:ascii="Arial" w:hAnsi="Arial" w:cs="Arial"/>
+          <w:sz w:val="24"/>
+        </w:rPr>
+      </w:pPr>
+      <w:r>
+        <w:rPr>
+          <w:rFonts w:ascii="Arial" w:hAnsi="Arial" w:cs="Arial"/>
+          <w:sz w:val="24"/>
+        </w:rPr>
+        <w:t>Nome: Geração de Relatórios</w:t>
+      </w:r>
+    </w:p>
+    <w:p>
+      <w:pPr>
+        <w:spacing w:line="240" w:lineRule="auto"/>
+        <w:ind w:firstLine="360"/>
+        <w:rPr>
+          <w:rFonts w:ascii="Arial" w:hAnsi="Arial" w:cs="Arial"/>
+          <w:sz w:val="24"/>
+        </w:rPr>
+      </w:pPr>
+      <w:r>
+        <w:rPr>
+          <w:rFonts w:ascii="Arial" w:hAnsi="Arial" w:cs="Arial"/>
+          <w:sz w:val="24"/>
+        </w:rPr>
+        <w:t>Descrição/Regras: O sistema deve permitir a geração de relatórios sobre o estoque, incluindo informações como produtos com baixo estoque, produtos mais vendidos, movimentações de entrada e saída, entre outros, dessa forma os relatórios devem ser gerados de forma clara e organizada, apresentando todas as informações relevantes de maneira compreensível.</w:t>
+      </w:r>
+    </w:p>
+    <w:p>
+      <w:pPr>
+        <w:spacing w:line="240" w:lineRule="auto"/>
+        <w:ind w:firstLine="360"/>
+        <w:rPr>
+          <w:rFonts w:ascii="Arial" w:hAnsi="Arial" w:cs="Arial"/>
+          <w:b/>
+          <w:bCs/>
+          <w:sz w:val="24"/>
+        </w:rPr>
+      </w:pPr>
+      <w:r>
+        <w:rPr>
+          <w:rFonts w:ascii="Arial" w:hAnsi="Arial" w:cs="Arial"/>
+          <w:b/>
+          <w:bCs/>
+          <w:sz w:val="24"/>
+        </w:rPr>
+        <w:t>Identificador: RF007</w:t>
+      </w:r>
+    </w:p>
+    <w:p>
+      <w:pPr>
+        <w:spacing w:line="240" w:lineRule="auto"/>
+        <w:ind w:firstLine="360"/>
+        <w:rPr>
+          <w:rFonts w:ascii="Arial" w:hAnsi="Arial" w:cs="Arial"/>
+          <w:sz w:val="24"/>
+        </w:rPr>
+      </w:pPr>
+      <w:r>
+        <w:rPr>
+          <w:rFonts w:ascii="Arial" w:hAnsi="Arial" w:cs="Arial"/>
+          <w:sz w:val="24"/>
+        </w:rPr>
+        <w:t>Nome: Controle de Usuários</w:t>
+      </w:r>
+    </w:p>
+    <w:p>
+      <w:pPr>
+        <w:spacing w:line="240" w:lineRule="auto"/>
+        <w:ind w:firstLine="360"/>
+        <w:rPr>
+          <w:rFonts w:ascii="Arial" w:hAnsi="Arial" w:cs="Arial"/>
+          <w:sz w:val="24"/>
+        </w:rPr>
+      </w:pPr>
+      <w:r>
+        <w:rPr>
+          <w:rFonts w:ascii="Arial" w:hAnsi="Arial" w:cs="Arial"/>
+          <w:sz w:val="24"/>
+        </w:rPr>
+        <w:t>Descrição/Regras: O sistema deve permitir o cadastro de usuários com diferentes níveis de acesso, como administrador e funcionário, garantindo a segurança das informações do estoque o sistema deve garantir que apenas usuários autorizados possam realizar o cadastro de novos usuários ou alterar permissões de acesso, para manter a segurança as senhas dos usuários devem ser armazenadas de forma segura, utilizando técnicas de criptografia.</w:t>
+      </w:r>
+    </w:p>
+    <w:p>
+      <w:pPr>
+        <w:spacing w:line="240" w:lineRule="auto"/>
+        <w:ind w:firstLine="360"/>
+        <w:rPr>
+          <w:rFonts w:ascii="Arial" w:hAnsi="Arial" w:cs="Arial"/>
+          <w:b/>
+          <w:bCs/>
+          <w:sz w:val="24"/>
+        </w:rPr>
+      </w:pPr>
+      <w:r>
+        <w:rPr>
+          <w:rFonts w:ascii="Arial" w:hAnsi="Arial" w:cs="Arial"/>
+          <w:b/>
+          <w:bCs/>
+          <w:sz w:val="24"/>
+        </w:rPr>
+        <w:t>Identificador: RF008</w:t>
+      </w:r>
+    </w:p>
+    <w:p>
+      <w:pPr>
+        <w:spacing w:line="240" w:lineRule="auto"/>
+        <w:ind w:firstLine="360"/>
+        <w:rPr>
+          <w:rFonts w:ascii="Arial" w:hAnsi="Arial" w:cs="Arial"/>
+          <w:sz w:val="24"/>
+        </w:rPr>
+      </w:pPr>
+      <w:r>
+        <w:rPr>
+          <w:rFonts w:ascii="Arial" w:hAnsi="Arial" w:cs="Arial"/>
+          <w:sz w:val="24"/>
+        </w:rPr>
+        <w:t>Nome: Histórico de Alterações</w:t>
+      </w:r>
+    </w:p>
+    <w:p>
+      <w:pPr>
+        <w:spacing w:line="240" w:lineRule="auto"/>
+        <w:ind w:firstLine="360"/>
+        <w:rPr>
+          <w:rFonts w:ascii="Arial" w:hAnsi="Arial" w:cs="Arial"/>
+          <w:sz w:val="24"/>
+          <w:szCs w:val="24"/>
+        </w:rPr>
+      </w:pPr>
+      <w:r>
+        <w:rPr>
+          <w:rFonts w:ascii="Arial" w:hAnsi="Arial" w:cs="Arial"/>
+          <w:sz w:val="24"/>
+        </w:rPr>
+        <w:t>Descrição/Regras: O sistema deve manter um histórico de todas as alterações realizadas no estoque, incluindo quem fez a alteração, quando e qual foi a modificação realizada, o histórico de alterações deve ser mantido de forma segura e acessível apenas para usuários autorizados.</w:t>
+      </w:r>
+      <w:r>
+        <w:rPr>
+          <w:rFonts w:ascii="Arial" w:hAnsi="Arial" w:cs="Arial"/>
+          <w:sz w:val="24"/>
+          <w:szCs w:val="24"/>
+        </w:rPr>
+        <w:t xml:space="preserve"> </w:t>
+      </w:r>
+      <w:bookmarkStart w:id="6" w:name="_Toc161406286"/>
+    </w:p>
+    <w:p>
+      <w:pPr>
+        <w:pStyle w:val="PargrafodaLista"/>
+        <w:numPr>
+          <w:ilvl w:val="0"/>
+          <w:numId w:val="6"/>
+        </w:numPr>
+        <w:spacing w:line="240" w:lineRule="auto"/>
+        <w:rPr>
+          <w:rFonts w:ascii="Arial" w:hAnsi="Arial" w:cs="Arial"/>
+          <w:b/>
+          <w:bCs/>
+          <w:sz w:val="24"/>
+          <w:szCs w:val="24"/>
+        </w:rPr>
+      </w:pPr>
+      <w:r>
+        <w:rPr>
+          <w:rFonts w:ascii="Arial" w:hAnsi="Arial" w:cs="Arial"/>
+          <w:b/>
+          <w:bCs/>
+          <w:sz w:val="24"/>
+          <w:szCs w:val="24"/>
+        </w:rPr>
+        <w:t>REQUISITOS NÃO FUNCIONAIS</w:t>
+      </w:r>
+      <w:bookmarkEnd w:id="6"/>
+    </w:p>
+    <w:p>
+      <w:pPr>
         <w:tabs>
           <w:tab w:val="num" w:pos="993"/>
         </w:tabs>
@@ -3569,6 +4083,166 @@
     </w:p>
     <w:p>
       <w:pPr>
+        <w:ind w:left="360" w:firstLine="348"/>
+        <w:jc w:val="both"/>
+        <w:rPr>
+          <w:rFonts w:ascii="Arial" w:hAnsi="Arial" w:cs="Arial"/>
+          <w:sz w:val="24"/>
+        </w:rPr>
+      </w:pPr>
+      <w:r>
+        <w:rPr>
+          <w:rFonts w:ascii="Arial" w:hAnsi="Arial" w:cs="Arial"/>
+          <w:sz w:val="24"/>
+        </w:rPr>
+        <w:t>Segurança: O sistema deve garantir a segurança dos dados armazenados, implementando medidas de criptografia para proteger informações sensíveis, além de autenticação de usuários e controle de acesso baseado em permissões.</w:t>
+      </w:r>
+      <w:r>
+        <w:rPr>
+          <w:rFonts w:ascii="Arial" w:hAnsi="Arial" w:cs="Arial"/>
+          <w:sz w:val="24"/>
+        </w:rPr>
+        <w:tab/>
+      </w:r>
+    </w:p>
+    <w:p>
+      <w:pPr>
+        <w:ind w:left="360" w:firstLine="348"/>
+        <w:jc w:val="both"/>
+        <w:rPr>
+          <w:rFonts w:ascii="Arial" w:hAnsi="Arial" w:cs="Arial"/>
+          <w:sz w:val="24"/>
+        </w:rPr>
+      </w:pPr>
+      <w:r>
+        <w:rPr>
+          <w:rFonts w:ascii="Arial" w:hAnsi="Arial" w:cs="Arial"/>
+          <w:sz w:val="24"/>
+        </w:rPr>
+        <w:t>Desempenho: O tempo de resposta do sistema para consultas e operações deve ser otimizado, com transações de pesquisa ou atualização de dados sendo processadas em no máximo 3 segundos, mesmo em períodos de pico de uso.</w:t>
+      </w:r>
+    </w:p>
+    <w:p>
+      <w:pPr>
+        <w:ind w:left="360" w:firstLine="348"/>
+        <w:jc w:val="both"/>
+        <w:rPr>
+          <w:rFonts w:ascii="Arial" w:hAnsi="Arial" w:cs="Arial"/>
+          <w:sz w:val="24"/>
+        </w:rPr>
+      </w:pPr>
+      <w:r>
+        <w:rPr>
+          <w:rFonts w:ascii="Arial" w:hAnsi="Arial" w:cs="Arial"/>
+          <w:sz w:val="24"/>
+        </w:rPr>
+        <w:t>Disponibilidade: O sistema deve estar disponível para uso contínuo, com uma meta de disponibilidade de 99.9% do tempo, garantindo que os usuários possam acessar as funcionalidades do controle de estoque a qualquer momento, exceto durante períodos de manutenção programada.</w:t>
+      </w:r>
+    </w:p>
+    <w:p>
+      <w:pPr>
+        <w:jc w:val="both"/>
+        <w:rPr>
+          <w:rFonts w:ascii="Arial" w:hAnsi="Arial" w:cs="Arial"/>
+          <w:sz w:val="24"/>
+        </w:rPr>
+      </w:pPr>
+    </w:p>
+    <w:p>
+      <w:pPr>
+        <w:ind w:left="360" w:firstLine="348"/>
+        <w:jc w:val="both"/>
+        <w:rPr>
+          <w:rFonts w:ascii="Arial" w:hAnsi="Arial" w:cs="Arial"/>
+          <w:sz w:val="24"/>
+        </w:rPr>
+      </w:pPr>
+      <w:r>
+        <w:rPr>
+          <w:rFonts w:ascii="Arial" w:hAnsi="Arial" w:cs="Arial"/>
+          <w:sz w:val="24"/>
+        </w:rPr>
+        <w:t xml:space="preserve">Escalabilidade: O sistema deve ser capaz de lidar com um aumento significativo no número de produtos cadastrados e usuários simultâneos sem </w:t>
+      </w:r>
+      <w:r>
+        <w:rPr>
+          <w:rFonts w:ascii="Arial" w:hAnsi="Arial" w:cs="Arial"/>
+          <w:sz w:val="24"/>
+        </w:rPr>
+        <w:lastRenderedPageBreak/>
+        <w:t>comprometer o desempenho, utilizando tecnologias e arquiteturas escaláveis, como balanceamento de carga e distribuição de recursos.</w:t>
+      </w:r>
+    </w:p>
+    <w:p>
+      <w:pPr>
+        <w:ind w:left="360" w:firstLine="348"/>
+        <w:jc w:val="both"/>
+        <w:rPr>
+          <w:rFonts w:ascii="Arial" w:hAnsi="Arial" w:cs="Arial"/>
+          <w:sz w:val="24"/>
+        </w:rPr>
+      </w:pPr>
+      <w:r>
+        <w:rPr>
+          <w:rFonts w:ascii="Arial" w:hAnsi="Arial" w:cs="Arial"/>
+          <w:sz w:val="24"/>
+        </w:rPr>
+        <w:t>Manutenibilidade: O código-fonte do sistema deve ser modular, bem documentado e seguir boas práticas de programação, facilitando futuras atualizações, correções de bugs e incorporação de novas funcionalidades.</w:t>
+      </w:r>
+    </w:p>
+    <w:p>
+      <w:pPr>
+        <w:ind w:left="360" w:firstLine="348"/>
+        <w:jc w:val="both"/>
+        <w:rPr>
+          <w:rFonts w:ascii="Arial" w:hAnsi="Arial" w:cs="Arial"/>
+          <w:sz w:val="24"/>
+        </w:rPr>
+      </w:pPr>
+      <w:r>
+        <w:rPr>
+          <w:rFonts w:ascii="Arial" w:hAnsi="Arial" w:cs="Arial"/>
+          <w:sz w:val="24"/>
+        </w:rPr>
+        <w:t>Compatibilidade: O sistema deve ser compatível com diferentes plataformas e dispositivos, garantindo uma experiência consistente para os usuários independentemente do navegador ou sistema operacional utilizado.</w:t>
+      </w:r>
+    </w:p>
+    <w:p>
+      <w:pPr>
+        <w:ind w:left="360" w:firstLine="348"/>
+        <w:jc w:val="both"/>
+        <w:rPr>
+          <w:rFonts w:ascii="Arial" w:hAnsi="Arial" w:cs="Arial"/>
+          <w:sz w:val="24"/>
+        </w:rPr>
+      </w:pPr>
+      <w:r>
+        <w:rPr>
+          <w:rFonts w:ascii="Arial" w:hAnsi="Arial" w:cs="Arial"/>
+          <w:sz w:val="24"/>
+        </w:rPr>
+        <w:t>Integração com APIs de parceiros: O sistema deve ser capaz de integrar-se facilmente com APIs de parceiros, como serviços de pagamento online, sistemas de transporte/logística, entre outros, permitindo uma troca eficiente de informações e funcionalidades entre as plataformas.</w:t>
+      </w:r>
+    </w:p>
+    <w:p>
+      <w:pPr>
+        <w:ind w:left="360" w:firstLine="348"/>
+        <w:jc w:val="both"/>
+        <w:rPr>
+          <w:rFonts w:ascii="Arial" w:hAnsi="Arial" w:cs="Arial"/>
+          <w:sz w:val="24"/>
+        </w:rPr>
+      </w:pPr>
+      <w:r>
+        <w:rPr>
+          <w:rFonts w:ascii="Arial" w:hAnsi="Arial" w:cs="Arial"/>
+          <w:sz w:val="24"/>
+        </w:rPr>
+        <w:t>Recursos de Backup e Recuperação: O sistema deve possuir mecanismos de backup automáticos e recuperação de dados em caso de falhas, garantindo a integridade e disponibilidade das informações do estoque mesmo em situações de emergência.</w:t>
+      </w:r>
+    </w:p>
+    <w:p>
+      <w:pPr>
         <w:tabs>
           <w:tab w:val="num" w:pos="993"/>
         </w:tabs>
@@ -3581,14 +4255,6 @@
           <w:szCs w:val="24"/>
         </w:rPr>
       </w:pPr>
-      <w:r>
-        <w:rPr>
-          <w:rFonts w:ascii="Arial" w:hAnsi="Arial" w:cs="Arial"/>
-          <w:sz w:val="24"/>
-          <w:szCs w:val="24"/>
-        </w:rPr>
-        <w:t>Os requisitos refletem as necessidades e as expectativas das partes interessadas no projeto, principalmente do cliente, incluindo as condições ou capacidades que estes desejam que sejam cumpridas pelo projeto, o estejam presentes no produto.</w:t>
-      </w:r>
     </w:p>
     <w:p>
       <w:pPr>
@@ -3596,335 +4262,6 @@
           <w:tab w:val="num" w:pos="993"/>
         </w:tabs>
         <w:spacing w:after="0" w:line="360" w:lineRule="auto"/>
-        <w:ind w:firstLine="1134"/>
-        <w:jc w:val="both"/>
-        <w:rPr>
-          <w:rFonts w:ascii="Arial" w:hAnsi="Arial" w:cs="Arial"/>
-          <w:sz w:val="24"/>
-          <w:szCs w:val="24"/>
-        </w:rPr>
-      </w:pPr>
-      <w:r>
-        <w:rPr>
-          <w:rFonts w:ascii="Arial" w:hAnsi="Arial" w:cs="Arial"/>
-          <w:sz w:val="24"/>
-          <w:szCs w:val="24"/>
-        </w:rPr>
-        <w:t>É o conjunto de requisitos mínimos que o software deve conter para que sua perfeita execução não seja afetada.</w:t>
-      </w:r>
-    </w:p>
-    <w:p>
-      <w:pPr>
-        <w:tabs>
-          <w:tab w:val="num" w:pos="993"/>
-        </w:tabs>
-        <w:spacing w:after="0" w:line="360" w:lineRule="auto"/>
-        <w:ind w:firstLine="1134"/>
-        <w:jc w:val="both"/>
-        <w:rPr>
-          <w:rFonts w:ascii="Arial" w:hAnsi="Arial" w:cs="Arial"/>
-          <w:sz w:val="24"/>
-          <w:szCs w:val="24"/>
-        </w:rPr>
-      </w:pPr>
-      <w:r>
-        <w:rPr>
-          <w:rFonts w:ascii="Arial" w:hAnsi="Arial" w:cs="Arial"/>
-          <w:sz w:val="24"/>
-          <w:szCs w:val="24"/>
-        </w:rPr>
-        <w:t>Exemplo:</w:t>
-      </w:r>
-    </w:p>
-    <w:tbl>
-      <w:tblPr>
-        <w:tblW w:w="0" w:type="auto"/>
-        <w:tblInd w:w="720" w:type="dxa"/>
-        <w:tblBorders>
-          <w:top w:val="single" w:sz="4" w:space="0" w:color="auto"/>
-          <w:left w:val="single" w:sz="4" w:space="0" w:color="auto"/>
-          <w:bottom w:val="single" w:sz="4" w:space="0" w:color="auto"/>
-          <w:right w:val="single" w:sz="4" w:space="0" w:color="auto"/>
-          <w:insideH w:val="single" w:sz="4" w:space="0" w:color="auto"/>
-          <w:insideV w:val="single" w:sz="4" w:space="0" w:color="auto"/>
-        </w:tblBorders>
-        <w:tblLook w:val="04A0" w:firstRow="1" w:lastRow="0" w:firstColumn="1" w:lastColumn="0" w:noHBand="0" w:noVBand="1"/>
-      </w:tblPr>
-      <w:tblGrid>
-        <w:gridCol w:w="2212"/>
-        <w:gridCol w:w="5845"/>
-      </w:tblGrid>
-      <w:tr>
-        <w:tc>
-          <w:tcPr>
-            <w:tcW w:w="2222" w:type="dxa"/>
-            <w:shd w:val="clear" w:color="auto" w:fill="auto"/>
-          </w:tcPr>
-          <w:p>
-            <w:pPr>
-              <w:jc w:val="both"/>
-              <w:rPr>
-                <w:rFonts w:ascii="Calibri" w:hAnsi="Calibri"/>
-                <w:b/>
-              </w:rPr>
-            </w:pPr>
-            <w:r>
-              <w:rPr>
-                <w:rFonts w:ascii="Calibri" w:hAnsi="Calibri"/>
-                <w:b/>
-              </w:rPr>
-              <w:t>Identificador</w:t>
-            </w:r>
-          </w:p>
-        </w:tc>
-        <w:tc>
-          <w:tcPr>
-            <w:tcW w:w="6061" w:type="dxa"/>
-            <w:shd w:val="clear" w:color="auto" w:fill="auto"/>
-          </w:tcPr>
-          <w:p>
-            <w:pPr>
-              <w:jc w:val="both"/>
-              <w:rPr>
-                <w:rFonts w:ascii="Calibri" w:hAnsi="Calibri"/>
-                <w:b/>
-              </w:rPr>
-            </w:pPr>
-            <w:r>
-              <w:rPr>
-                <w:rFonts w:ascii="Calibri" w:hAnsi="Calibri"/>
-                <w:b/>
-              </w:rPr>
-              <w:t>RF0</w:t>
-            </w:r>
-            <w:r>
-              <w:rPr>
-                <w:rFonts w:ascii="Calibri" w:hAnsi="Calibri"/>
-                <w:b/>
-              </w:rPr>
-              <w:t>0</w:t>
-            </w:r>
-            <w:r>
-              <w:rPr>
-                <w:rFonts w:ascii="Calibri" w:hAnsi="Calibri"/>
-                <w:b/>
-              </w:rPr>
-              <w:t>01</w:t>
-            </w:r>
-          </w:p>
-        </w:tc>
-      </w:tr>
-      <w:tr>
-        <w:tc>
-          <w:tcPr>
-            <w:tcW w:w="2222" w:type="dxa"/>
-            <w:shd w:val="clear" w:color="auto" w:fill="auto"/>
-          </w:tcPr>
-          <w:p>
-            <w:pPr>
-              <w:jc w:val="both"/>
-              <w:rPr>
-                <w:rFonts w:ascii="Calibri" w:hAnsi="Calibri"/>
-                <w:b/>
-              </w:rPr>
-            </w:pPr>
-            <w:r>
-              <w:rPr>
-                <w:rFonts w:ascii="Calibri" w:hAnsi="Calibri"/>
-                <w:b/>
-              </w:rPr>
-              <w:t>Nome</w:t>
-            </w:r>
-          </w:p>
-        </w:tc>
-        <w:tc>
-          <w:tcPr>
-            <w:tcW w:w="6061" w:type="dxa"/>
-            <w:shd w:val="clear" w:color="auto" w:fill="auto"/>
-          </w:tcPr>
-          <w:p>
-            <w:pPr>
-              <w:jc w:val="both"/>
-              <w:rPr>
-                <w:rFonts w:ascii="Calibri" w:hAnsi="Calibri"/>
-                <w:b/>
-              </w:rPr>
-            </w:pPr>
-            <w:r>
-              <w:rPr>
-                <w:rFonts w:ascii="Calibri" w:hAnsi="Calibri"/>
-                <w:b/>
-              </w:rPr>
-              <w:t xml:space="preserve">Login do usuário no sistema </w:t>
-            </w:r>
-          </w:p>
-        </w:tc>
-      </w:tr>
-      <w:tr>
-        <w:tc>
-          <w:tcPr>
-            <w:tcW w:w="2222" w:type="dxa"/>
-            <w:shd w:val="clear" w:color="auto" w:fill="auto"/>
-          </w:tcPr>
-          <w:p>
-            <w:pPr>
-              <w:jc w:val="both"/>
-              <w:rPr>
-                <w:rFonts w:ascii="Calibri" w:hAnsi="Calibri"/>
-                <w:b/>
-              </w:rPr>
-            </w:pPr>
-            <w:r>
-              <w:rPr>
-                <w:rFonts w:ascii="Calibri" w:hAnsi="Calibri"/>
-                <w:b/>
-              </w:rPr>
-              <w:t>Descrição / Regras</w:t>
-            </w:r>
-          </w:p>
-        </w:tc>
-        <w:tc>
-          <w:tcPr>
-            <w:tcW w:w="6061" w:type="dxa"/>
-            <w:shd w:val="clear" w:color="auto" w:fill="auto"/>
-          </w:tcPr>
-          <w:p>
-            <w:pPr>
-              <w:jc w:val="both"/>
-              <w:rPr>
-                <w:rFonts w:ascii="Calibri" w:hAnsi="Calibri"/>
-              </w:rPr>
-            </w:pPr>
-            <w:r>
-              <w:rPr>
-                <w:rFonts w:ascii="Calibri" w:hAnsi="Calibri"/>
-              </w:rPr>
-              <w:t>O usuário deverá estar cadastrado no sistema para realizar o login.</w:t>
-            </w:r>
-          </w:p>
-          <w:p>
-            <w:pPr>
-              <w:jc w:val="both"/>
-              <w:rPr>
-                <w:rFonts w:ascii="Calibri" w:hAnsi="Calibri"/>
-              </w:rPr>
-            </w:pPr>
-            <w:r>
-              <w:rPr>
-                <w:rFonts w:ascii="Calibri" w:hAnsi="Calibri"/>
-              </w:rPr>
-              <w:t>O usuário deve possuir vinculo com a instituição de ensino.</w:t>
-            </w:r>
-          </w:p>
-          <w:p>
-            <w:pPr>
-              <w:jc w:val="both"/>
-              <w:rPr>
-                <w:rFonts w:ascii="Calibri" w:hAnsi="Calibri"/>
-              </w:rPr>
-            </w:pPr>
-          </w:p>
-          <w:p>
-            <w:pPr>
-              <w:jc w:val="both"/>
-              <w:rPr>
-                <w:rFonts w:ascii="Calibri" w:hAnsi="Calibri"/>
-              </w:rPr>
-            </w:pPr>
-            <w:r>
-              <w:rPr>
-                <w:rFonts w:ascii="Calibri" w:hAnsi="Calibri"/>
-              </w:rPr>
-              <w:t xml:space="preserve">Caso o usuário não seja um aluno, deverá aparecer a mensagem </w:t>
-            </w:r>
-            <w:r>
-              <w:rPr>
-                <w:rFonts w:ascii="Calibri" w:hAnsi="Calibri"/>
-                <w:i/>
-              </w:rPr>
-              <w:t>“Você não é um aluno”</w:t>
-            </w:r>
-            <w:r>
-              <w:rPr>
-                <w:rFonts w:ascii="Calibri" w:hAnsi="Calibri"/>
-              </w:rPr>
-              <w:t xml:space="preserve"> e o </w:t>
-            </w:r>
-            <w:r>
-              <w:rPr>
-                <w:rFonts w:ascii="Calibri" w:hAnsi="Calibri"/>
-              </w:rPr>
-              <w:t xml:space="preserve">usuário deverá ser redirecionado para a página inicial. </w:t>
-            </w:r>
-          </w:p>
-        </w:tc>
-      </w:tr>
-      <w:tr>
-        <w:tc>
-          <w:tcPr>
-            <w:tcW w:w="2222" w:type="dxa"/>
-            <w:shd w:val="clear" w:color="auto" w:fill="auto"/>
-          </w:tcPr>
-          <w:p>
-            <w:pPr>
-              <w:jc w:val="both"/>
-              <w:rPr>
-                <w:rFonts w:ascii="Calibri" w:hAnsi="Calibri"/>
-                <w:b/>
-              </w:rPr>
-            </w:pPr>
-            <w:r>
-              <w:rPr>
-                <w:rFonts w:ascii="Calibri" w:hAnsi="Calibri"/>
-                <w:b/>
-              </w:rPr>
-              <w:t>Informações/dados</w:t>
-            </w:r>
-          </w:p>
-        </w:tc>
-        <w:tc>
-          <w:tcPr>
-            <w:tcW w:w="6061" w:type="dxa"/>
-            <w:shd w:val="clear" w:color="auto" w:fill="auto"/>
-          </w:tcPr>
-          <w:p>
-            <w:pPr>
-              <w:jc w:val="both"/>
-              <w:rPr>
-                <w:rFonts w:ascii="Calibri" w:hAnsi="Calibri"/>
-              </w:rPr>
-            </w:pPr>
-            <w:r>
-              <w:rPr>
-                <w:rFonts w:ascii="Calibri" w:hAnsi="Calibri"/>
-              </w:rPr>
-              <w:t xml:space="preserve">Usuário </w:t>
-            </w:r>
-          </w:p>
-          <w:p>
-            <w:pPr>
-              <w:jc w:val="both"/>
-              <w:rPr>
-                <w:rFonts w:ascii="Calibri" w:hAnsi="Calibri"/>
-              </w:rPr>
-            </w:pPr>
-            <w:r>
-              <w:rPr>
-                <w:rFonts w:ascii="Calibri" w:hAnsi="Calibri"/>
-              </w:rPr>
-              <w:t>Senha</w:t>
-            </w:r>
-          </w:p>
-        </w:tc>
-      </w:tr>
-    </w:tbl>
-    <w:p>
-      <w:pPr>
-        <w:tabs>
-          <w:tab w:val="num" w:pos="993"/>
-        </w:tabs>
-        <w:spacing w:after="0" w:line="360" w:lineRule="auto"/>
-        <w:ind w:firstLine="1134"/>
         <w:jc w:val="both"/>
         <w:rPr>
           <w:rFonts w:ascii="Arial" w:hAnsi="Arial" w:cs="Arial"/>
@@ -3948,6 +4285,7 @@
           <w:szCs w:val="24"/>
         </w:rPr>
       </w:pPr>
+      <w:bookmarkStart w:id="7" w:name="_Toc161406287"/>
       <w:r>
         <w:rPr>
           <w:rFonts w:ascii="Arial" w:hAnsi="Arial" w:cs="Arial"/>
@@ -3955,371 +4293,6 @@
           <w:sz w:val="24"/>
           <w:szCs w:val="24"/>
         </w:rPr>
-        <w:br w:type="page"/>
-      </w:r>
-      <w:bookmarkStart w:id="6" w:name="_Toc161406286"/>
-      <w:r>
-        <w:rPr>
-          <w:rFonts w:ascii="Arial" w:hAnsi="Arial" w:cs="Arial"/>
-          <w:color w:val="auto"/>
-          <w:sz w:val="24"/>
-          <w:szCs w:val="24"/>
-        </w:rPr>
-        <w:lastRenderedPageBreak/>
-        <w:t>REQUISITOS NÃO FUNCIONAIS</w:t>
-      </w:r>
-      <w:bookmarkEnd w:id="6"/>
-    </w:p>
-    <w:p>
-      <w:pPr>
-        <w:tabs>
-          <w:tab w:val="num" w:pos="993"/>
-        </w:tabs>
-        <w:spacing w:after="0" w:line="360" w:lineRule="auto"/>
-        <w:ind w:firstLine="1134"/>
-        <w:jc w:val="both"/>
-        <w:rPr>
-          <w:rFonts w:ascii="Arial" w:hAnsi="Arial" w:cs="Arial"/>
-          <w:sz w:val="24"/>
-          <w:szCs w:val="24"/>
-        </w:rPr>
-      </w:pPr>
-      <w:r>
-        <w:rPr>
-          <w:rFonts w:ascii="Arial" w:hAnsi="Arial" w:cs="Arial"/>
-          <w:sz w:val="24"/>
-          <w:szCs w:val="24"/>
-        </w:rPr>
-        <w:t xml:space="preserve">  </w:t>
-      </w:r>
-    </w:p>
-    <w:p>
-      <w:pPr>
-        <w:tabs>
-          <w:tab w:val="num" w:pos="993"/>
-        </w:tabs>
-        <w:spacing w:after="0" w:line="360" w:lineRule="auto"/>
-        <w:ind w:firstLine="1134"/>
-        <w:jc w:val="both"/>
-        <w:rPr>
-          <w:rFonts w:ascii="Arial" w:hAnsi="Arial" w:cs="Arial"/>
-          <w:sz w:val="24"/>
-          <w:szCs w:val="24"/>
-        </w:rPr>
-      </w:pPr>
-      <w:r>
-        <w:rPr>
-          <w:rFonts w:ascii="Arial" w:hAnsi="Arial" w:cs="Arial"/>
-          <w:sz w:val="24"/>
-          <w:szCs w:val="24"/>
-        </w:rPr>
-        <w:t>É o conjunto de requisitos mínimos que define propriedades e restrições do sistema.</w:t>
-      </w:r>
-    </w:p>
-    <w:p>
-      <w:pPr>
-        <w:tabs>
-          <w:tab w:val="num" w:pos="993"/>
-        </w:tabs>
-        <w:spacing w:after="0" w:line="360" w:lineRule="auto"/>
-        <w:ind w:firstLine="1134"/>
-        <w:jc w:val="both"/>
-        <w:rPr>
-          <w:rFonts w:ascii="Arial" w:hAnsi="Arial" w:cs="Arial"/>
-          <w:sz w:val="24"/>
-          <w:szCs w:val="24"/>
-        </w:rPr>
-      </w:pPr>
-      <w:r>
-        <w:rPr>
-          <w:rFonts w:ascii="Arial" w:hAnsi="Arial" w:cs="Arial"/>
-          <w:sz w:val="24"/>
-          <w:szCs w:val="24"/>
-        </w:rPr>
-        <w:t>Exemplos:</w:t>
-      </w:r>
-    </w:p>
-    <w:p>
-      <w:pPr>
-        <w:pStyle w:val="PargrafodaLista"/>
-        <w:spacing w:line="360" w:lineRule="auto"/>
-        <w:ind w:left="0"/>
-        <w:jc w:val="both"/>
-        <w:rPr>
-          <w:rFonts w:ascii="Arial" w:hAnsi="Arial" w:cs="Arial"/>
-          <w:sz w:val="24"/>
-          <w:szCs w:val="24"/>
-        </w:rPr>
-      </w:pPr>
-      <w:r>
-        <w:rPr>
-          <w:rFonts w:ascii="Arial" w:hAnsi="Arial" w:cs="Arial"/>
-          <w:sz w:val="24"/>
-          <w:szCs w:val="24"/>
-        </w:rPr>
-        <w:t xml:space="preserve">Exemplos: </w:t>
-      </w:r>
-    </w:p>
-    <w:p>
-      <w:pPr>
-        <w:pStyle w:val="PargrafodaLista"/>
-        <w:numPr>
-          <w:ilvl w:val="0"/>
-          <w:numId w:val="22"/>
-        </w:numPr>
-        <w:spacing w:after="0" w:line="360" w:lineRule="auto"/>
-        <w:jc w:val="both"/>
-        <w:rPr>
-          <w:rFonts w:ascii="Arial" w:hAnsi="Arial" w:cs="Arial"/>
-          <w:sz w:val="24"/>
-          <w:szCs w:val="24"/>
-        </w:rPr>
-      </w:pPr>
-      <w:r>
-        <w:rPr>
-          <w:rFonts w:ascii="Arial" w:hAnsi="Arial" w:cs="Arial"/>
-          <w:sz w:val="24"/>
-          <w:szCs w:val="24"/>
-        </w:rPr>
-        <w:t xml:space="preserve">Disponibilidade 24x7: A plataforma (versão </w:t>
-      </w:r>
-      <w:r>
-        <w:rPr>
-          <w:rFonts w:ascii="Arial" w:hAnsi="Arial" w:cs="Arial"/>
-          <w:i/>
-          <w:sz w:val="24"/>
-          <w:szCs w:val="24"/>
-        </w:rPr>
-        <w:t xml:space="preserve">web </w:t>
-      </w:r>
-      <w:r>
-        <w:rPr>
-          <w:rFonts w:ascii="Arial" w:hAnsi="Arial" w:cs="Arial"/>
-          <w:sz w:val="24"/>
-          <w:szCs w:val="24"/>
-        </w:rPr>
-        <w:t xml:space="preserve">e </w:t>
-      </w:r>
-      <w:r>
-        <w:rPr>
-          <w:rFonts w:ascii="Arial" w:hAnsi="Arial" w:cs="Arial"/>
-          <w:i/>
-          <w:sz w:val="24"/>
-          <w:szCs w:val="24"/>
-        </w:rPr>
-        <w:t>mobile</w:t>
-      </w:r>
-      <w:r>
-        <w:rPr>
-          <w:rFonts w:ascii="Arial" w:hAnsi="Arial" w:cs="Arial"/>
-          <w:sz w:val="24"/>
-          <w:szCs w:val="24"/>
-        </w:rPr>
-        <w:t>) deverá ficar disponível vinte e quatro horas (24) por dia nos sete (7) dias da semana.</w:t>
-      </w:r>
-    </w:p>
-    <w:p>
-      <w:pPr>
-        <w:pStyle w:val="PargrafodaLista"/>
-        <w:numPr>
-          <w:ilvl w:val="0"/>
-          <w:numId w:val="22"/>
-        </w:numPr>
-        <w:spacing w:after="0" w:line="360" w:lineRule="auto"/>
-        <w:jc w:val="both"/>
-        <w:rPr>
-          <w:rFonts w:ascii="Arial" w:hAnsi="Arial" w:cs="Arial"/>
-          <w:sz w:val="24"/>
-          <w:szCs w:val="24"/>
-        </w:rPr>
-      </w:pPr>
-      <w:r>
-        <w:rPr>
-          <w:rFonts w:ascii="Arial" w:hAnsi="Arial" w:cs="Arial"/>
-          <w:sz w:val="24"/>
-          <w:szCs w:val="24"/>
-        </w:rPr>
-        <w:t>Segurança: o controle de acesso ao sistema deverá garantir que os dados serão protegidos de acessos não autorizados e que, também, respeite às permissões configuradas dos usuários.</w:t>
-      </w:r>
-    </w:p>
-    <w:p>
-      <w:pPr>
-        <w:pStyle w:val="PargrafodaLista"/>
-        <w:numPr>
-          <w:ilvl w:val="0"/>
-          <w:numId w:val="22"/>
-        </w:numPr>
-        <w:spacing w:after="0" w:line="360" w:lineRule="auto"/>
-        <w:jc w:val="both"/>
-        <w:rPr>
-          <w:rFonts w:ascii="Arial" w:hAnsi="Arial" w:cs="Arial"/>
-          <w:sz w:val="24"/>
-          <w:szCs w:val="24"/>
-        </w:rPr>
-      </w:pPr>
-      <w:r>
-        <w:rPr>
-          <w:rFonts w:ascii="Arial" w:hAnsi="Arial" w:cs="Arial"/>
-          <w:sz w:val="24"/>
-          <w:szCs w:val="24"/>
-        </w:rPr>
-        <w:t>Desempenho: cada transação de pesquisa ou envio de informação deverá ser processada em no máximo 5 segundos, podendo ter variações em determinados períodos do ano chegando ao processamento em 8 segundos.</w:t>
-      </w:r>
-    </w:p>
-    <w:p>
-      <w:pPr>
-        <w:pStyle w:val="PargrafodaLista"/>
-        <w:numPr>
-          <w:ilvl w:val="0"/>
-          <w:numId w:val="22"/>
-        </w:numPr>
-        <w:spacing w:after="0" w:line="360" w:lineRule="auto"/>
-        <w:jc w:val="both"/>
-        <w:rPr>
-          <w:rFonts w:ascii="Arial" w:hAnsi="Arial" w:cs="Arial"/>
-          <w:sz w:val="24"/>
-          <w:szCs w:val="24"/>
-        </w:rPr>
-      </w:pPr>
-      <w:r>
-        <w:rPr>
-          <w:rFonts w:ascii="Arial" w:hAnsi="Arial" w:cs="Arial"/>
-          <w:sz w:val="24"/>
-          <w:szCs w:val="24"/>
-        </w:rPr>
-        <w:t>Escalabilidade: A plataforma terá escalabilidade para contemplar quantos usuários necessários uma vez que temos flexibilidade para obter mais recursos conforme a escala obtida.</w:t>
-      </w:r>
-    </w:p>
-    <w:p>
-      <w:pPr>
-        <w:pStyle w:val="PargrafodaLista"/>
-        <w:numPr>
-          <w:ilvl w:val="0"/>
-          <w:numId w:val="22"/>
-        </w:numPr>
-        <w:spacing w:after="0" w:line="360" w:lineRule="auto"/>
-        <w:jc w:val="both"/>
-        <w:rPr>
-          <w:rFonts w:ascii="Arial" w:hAnsi="Arial" w:cs="Arial"/>
-          <w:sz w:val="24"/>
-          <w:szCs w:val="24"/>
-        </w:rPr>
-      </w:pPr>
-      <w:r>
-        <w:rPr>
-          <w:rFonts w:ascii="Arial" w:hAnsi="Arial" w:cs="Arial"/>
-          <w:sz w:val="24"/>
-          <w:szCs w:val="24"/>
-        </w:rPr>
-        <w:t xml:space="preserve">Implementação: APIs de parceiros (Google, Facebook e </w:t>
-      </w:r>
-      <w:proofErr w:type="spellStart"/>
-      <w:r>
-        <w:rPr>
-          <w:rFonts w:ascii="Arial" w:hAnsi="Arial" w:cs="Arial"/>
-          <w:sz w:val="24"/>
-          <w:szCs w:val="24"/>
-        </w:rPr>
-        <w:t>etc</w:t>
-      </w:r>
-      <w:proofErr w:type="spellEnd"/>
-      <w:r>
-        <w:rPr>
-          <w:rFonts w:ascii="Arial" w:hAnsi="Arial" w:cs="Arial"/>
-          <w:sz w:val="24"/>
-          <w:szCs w:val="24"/>
-        </w:rPr>
-        <w:t>).</w:t>
-      </w:r>
-    </w:p>
-    <w:p>
-      <w:pPr>
-        <w:pStyle w:val="PargrafodaLista"/>
-        <w:numPr>
-          <w:ilvl w:val="0"/>
-          <w:numId w:val="22"/>
-        </w:numPr>
-        <w:spacing w:after="0" w:line="360" w:lineRule="auto"/>
-        <w:jc w:val="both"/>
-        <w:rPr>
-          <w:rFonts w:ascii="Arial" w:hAnsi="Arial" w:cs="Arial"/>
-          <w:b/>
-          <w:sz w:val="24"/>
-          <w:szCs w:val="24"/>
-        </w:rPr>
-      </w:pPr>
-      <w:r>
-        <w:rPr>
-          <w:rFonts w:ascii="Arial" w:hAnsi="Arial" w:cs="Arial"/>
-          <w:b/>
-          <w:sz w:val="24"/>
-          <w:szCs w:val="24"/>
-        </w:rPr>
-        <w:t>E outros requisitos que envolvem o sistema.</w:t>
-      </w:r>
-    </w:p>
-    <w:p>
-      <w:pPr>
-        <w:tabs>
-          <w:tab w:val="num" w:pos="993"/>
-        </w:tabs>
-        <w:spacing w:after="0" w:line="360" w:lineRule="auto"/>
-        <w:ind w:firstLine="1134"/>
-        <w:jc w:val="both"/>
-        <w:rPr>
-          <w:rFonts w:ascii="Arial" w:hAnsi="Arial" w:cs="Arial"/>
-          <w:sz w:val="24"/>
-          <w:szCs w:val="24"/>
-        </w:rPr>
-      </w:pPr>
-    </w:p>
-    <w:p>
-      <w:pPr>
-        <w:tabs>
-          <w:tab w:val="num" w:pos="993"/>
-        </w:tabs>
-        <w:spacing w:after="0" w:line="360" w:lineRule="auto"/>
-        <w:ind w:firstLine="1134"/>
-        <w:jc w:val="both"/>
-        <w:rPr>
-          <w:rFonts w:ascii="Arial" w:hAnsi="Arial" w:cs="Arial"/>
-          <w:sz w:val="24"/>
-          <w:szCs w:val="24"/>
-        </w:rPr>
-      </w:pPr>
-      <w:r>
-        <w:rPr>
-          <w:rFonts w:ascii="Arial" w:hAnsi="Arial" w:cs="Arial"/>
-          <w:sz w:val="24"/>
-          <w:szCs w:val="24"/>
-        </w:rPr>
-        <w:br w:type="page"/>
-      </w:r>
-    </w:p>
-    <w:p>
-      <w:pPr>
-        <w:pStyle w:val="Ttulo1"/>
-        <w:numPr>
-          <w:ilvl w:val="0"/>
-          <w:numId w:val="6"/>
-        </w:numPr>
-        <w:spacing w:before="0" w:line="360" w:lineRule="auto"/>
-        <w:rPr>
-          <w:rFonts w:ascii="Arial" w:hAnsi="Arial" w:cs="Arial"/>
-          <w:color w:val="auto"/>
-          <w:sz w:val="24"/>
-          <w:szCs w:val="24"/>
-        </w:rPr>
-      </w:pPr>
-      <w:bookmarkStart w:id="7" w:name="_Toc161406287"/>
-      <w:r>
-        <w:rPr>
-          <w:rFonts w:ascii="Arial" w:hAnsi="Arial" w:cs="Arial"/>
-          <w:color w:val="auto"/>
-          <w:sz w:val="24"/>
-          <w:szCs w:val="24"/>
-        </w:rPr>
-        <w:lastRenderedPageBreak/>
         <w:t xml:space="preserve">METODOLOGIA </w:t>
       </w:r>
       <w:r>
@@ -4853,7 +4826,16 @@
           <w:sz w:val="24"/>
           <w:szCs w:val="24"/>
         </w:rPr>
-        <w:t xml:space="preserve"> nome dos responsáveis por cada atividade, se atentando as datas de entrega avaliativas do professor. Todos os itens produzidos nesta etapa </w:t>
+        <w:t xml:space="preserve"> nome dos </w:t>
+      </w:r>
+      <w:r>
+        <w:rPr>
+          <w:rFonts w:ascii="Arial" w:hAnsi="Arial" w:cs="Arial"/>
+          <w:sz w:val="24"/>
+          <w:szCs w:val="24"/>
+        </w:rPr>
+        <w:lastRenderedPageBreak/>
+        <w:t xml:space="preserve">responsáveis por cada atividade, se atentando as datas de entrega avaliativas do professor. Todos os itens produzidos nesta etapa </w:t>
       </w:r>
       <w:r>
         <w:rPr>

</xml_diff>

<commit_message>
Requisitos Funcionais e não funcionais.
</commit_message>
<xml_diff>
--- a/Modelo descritivo 2024 - PI_SI.docx
+++ b/Modelo descritivo 2024 - PI_SI.docx
@@ -3546,6 +3546,520 @@
     </w:p>
     <w:p>
       <w:pPr>
+        <w:spacing w:line="240" w:lineRule="auto"/>
+        <w:ind w:firstLine="360"/>
+        <w:rPr>
+          <w:rFonts w:ascii="Arial" w:hAnsi="Arial" w:cs="Arial"/>
+          <w:b/>
+          <w:bCs/>
+          <w:sz w:val="24"/>
+        </w:rPr>
+      </w:pPr>
+      <w:r>
+        <w:rPr>
+          <w:rFonts w:ascii="Arial" w:hAnsi="Arial" w:cs="Arial"/>
+          <w:b/>
+          <w:bCs/>
+          <w:sz w:val="24"/>
+        </w:rPr>
+        <w:t>I</w:t>
+      </w:r>
+      <w:r>
+        <w:rPr>
+          <w:rFonts w:ascii="Arial" w:hAnsi="Arial" w:cs="Arial"/>
+          <w:b/>
+          <w:bCs/>
+          <w:sz w:val="24"/>
+        </w:rPr>
+        <w:t>dentificador: RF001</w:t>
+      </w:r>
+    </w:p>
+    <w:p>
+      <w:pPr>
+        <w:spacing w:line="240" w:lineRule="auto"/>
+        <w:ind w:firstLine="360"/>
+        <w:rPr>
+          <w:rFonts w:ascii="Arial" w:hAnsi="Arial" w:cs="Arial"/>
+          <w:sz w:val="24"/>
+        </w:rPr>
+      </w:pPr>
+      <w:r>
+        <w:rPr>
+          <w:rFonts w:ascii="Arial" w:hAnsi="Arial" w:cs="Arial"/>
+          <w:sz w:val="24"/>
+        </w:rPr>
+        <w:t>Nome: Cadastro de Produtos</w:t>
+      </w:r>
+    </w:p>
+    <w:p>
+      <w:pPr>
+        <w:spacing w:after="0" w:line="240" w:lineRule="auto"/>
+        <w:ind w:firstLine="360"/>
+        <w:rPr>
+          <w:rFonts w:ascii="Arial" w:hAnsi="Arial" w:cs="Arial"/>
+          <w:sz w:val="24"/>
+        </w:rPr>
+      </w:pPr>
+      <w:r>
+        <w:rPr>
+          <w:rFonts w:ascii="Arial" w:hAnsi="Arial" w:cs="Arial"/>
+          <w:sz w:val="24"/>
+        </w:rPr>
+        <w:t>Descrição/Regras: O sistema deve permitir o cadastro de produtos no estoque, verificando se o nome do produto já existe no estoque antes de permitir o cadastro, evitando duplicatas, além disso todos os campos obrigatórios do cadastro de produtos devem ser preenchidos, ao final do cadastro o sistema deve fornecer uma mensagem indicando que o cadastro foi realizado com sucesso após a inclusão de um novo produto no estoque. Os dados incluídos devem ser informações como nome, descrição, preço unitário e quantidade disponível.</w:t>
+      </w:r>
+    </w:p>
+    <w:p>
+      <w:pPr>
+        <w:spacing w:line="240" w:lineRule="auto"/>
+        <w:ind w:firstLine="360"/>
+        <w:rPr>
+          <w:rFonts w:ascii="Arial" w:hAnsi="Arial" w:cs="Arial"/>
+          <w:b/>
+          <w:bCs/>
+          <w:sz w:val="24"/>
+        </w:rPr>
+      </w:pPr>
+    </w:p>
+    <w:p>
+      <w:pPr>
+        <w:spacing w:line="240" w:lineRule="auto"/>
+        <w:ind w:firstLine="360"/>
+        <w:rPr>
+          <w:rFonts w:ascii="Arial" w:hAnsi="Arial" w:cs="Arial"/>
+          <w:b/>
+          <w:bCs/>
+          <w:sz w:val="24"/>
+        </w:rPr>
+      </w:pPr>
+      <w:r>
+        <w:rPr>
+          <w:rFonts w:ascii="Arial" w:hAnsi="Arial" w:cs="Arial"/>
+          <w:b/>
+          <w:bCs/>
+          <w:sz w:val="24"/>
+        </w:rPr>
+        <w:t>Identificador: RF002</w:t>
+      </w:r>
+    </w:p>
+    <w:p>
+      <w:pPr>
+        <w:spacing w:line="240" w:lineRule="auto"/>
+        <w:ind w:firstLine="360"/>
+        <w:rPr>
+          <w:rFonts w:ascii="Arial" w:hAnsi="Arial" w:cs="Arial"/>
+          <w:sz w:val="24"/>
+        </w:rPr>
+      </w:pPr>
+      <w:r>
+        <w:rPr>
+          <w:rFonts w:ascii="Arial" w:hAnsi="Arial" w:cs="Arial"/>
+          <w:sz w:val="24"/>
+        </w:rPr>
+        <w:t>Nome: Atualização de Estoque</w:t>
+      </w:r>
+    </w:p>
+    <w:p>
+      <w:pPr>
+        <w:spacing w:line="240" w:lineRule="auto"/>
+        <w:ind w:firstLine="360"/>
+        <w:rPr>
+          <w:rFonts w:ascii="Arial" w:hAnsi="Arial" w:cs="Arial"/>
+          <w:sz w:val="24"/>
+        </w:rPr>
+      </w:pPr>
+      <w:r>
+        <w:rPr>
+          <w:rFonts w:ascii="Arial" w:hAnsi="Arial" w:cs="Arial"/>
+          <w:sz w:val="24"/>
+        </w:rPr>
+        <w:t>Descrição/Regras: O sistema deve permitir a atualização da quantidade disponível de produtos no estoque, seja para adicionar novos produtos ou para subtrair quantidades vendidas, para isso o sistema deve verificar se o produto a ser atualizado está presente no estoque antes de permitir a atualização, além do mais a quantidade disponível não pode ser atualizada para um valor negativo.</w:t>
+      </w:r>
+    </w:p>
+    <w:p>
+      <w:pPr>
+        <w:spacing w:line="240" w:lineRule="auto"/>
+        <w:ind w:firstLine="360"/>
+        <w:rPr>
+          <w:rFonts w:ascii="Arial" w:hAnsi="Arial" w:cs="Arial"/>
+          <w:b/>
+          <w:bCs/>
+          <w:sz w:val="24"/>
+        </w:rPr>
+      </w:pPr>
+      <w:r>
+        <w:rPr>
+          <w:rFonts w:ascii="Arial" w:hAnsi="Arial" w:cs="Arial"/>
+          <w:b/>
+          <w:bCs/>
+          <w:sz w:val="24"/>
+        </w:rPr>
+        <w:t>Identificador: RF003</w:t>
+      </w:r>
+    </w:p>
+    <w:p>
+      <w:pPr>
+        <w:spacing w:line="240" w:lineRule="auto"/>
+        <w:ind w:firstLine="360"/>
+        <w:rPr>
+          <w:rFonts w:ascii="Arial" w:hAnsi="Arial" w:cs="Arial"/>
+          <w:sz w:val="24"/>
+        </w:rPr>
+      </w:pPr>
+      <w:r>
+        <w:rPr>
+          <w:rFonts w:ascii="Arial" w:hAnsi="Arial" w:cs="Arial"/>
+          <w:sz w:val="24"/>
+        </w:rPr>
+        <w:t>Nome: Consulta de Estoque</w:t>
+      </w:r>
+    </w:p>
+    <w:p>
+      <w:pPr>
+        <w:spacing w:line="240" w:lineRule="auto"/>
+        <w:ind w:firstLine="360"/>
+        <w:rPr>
+          <w:rFonts w:ascii="Arial" w:hAnsi="Arial" w:cs="Arial"/>
+          <w:sz w:val="24"/>
+        </w:rPr>
+      </w:pPr>
+      <w:r>
+        <w:rPr>
+          <w:rFonts w:ascii="Arial" w:hAnsi="Arial" w:cs="Arial"/>
+          <w:sz w:val="24"/>
+        </w:rPr>
+        <w:t>Descrição/Regras: O sistema deve permitir a consulta do estoque atual, exibindo a lista de produtos disponíveis juntamente com suas quantidades, o sistema deve exibir uma mensagem indicando que o estoque está vazio se não houver produtos cadastrados, também deve dizer se o produto existe ou não no estoque.</w:t>
+      </w:r>
+    </w:p>
+    <w:p>
+      <w:pPr>
+        <w:spacing w:line="240" w:lineRule="auto"/>
+        <w:ind w:firstLine="360"/>
+        <w:rPr>
+          <w:rFonts w:ascii="Arial" w:hAnsi="Arial" w:cs="Arial"/>
+          <w:sz w:val="24"/>
+        </w:rPr>
+      </w:pPr>
+      <w:r>
+        <w:rPr>
+          <w:rFonts w:ascii="Arial" w:hAnsi="Arial" w:cs="Arial"/>
+          <w:b/>
+          <w:bCs/>
+          <w:sz w:val="24"/>
+        </w:rPr>
+        <w:t>Identificador:</w:t>
+      </w:r>
+      <w:r>
+        <w:rPr>
+          <w:rFonts w:ascii="Arial" w:hAnsi="Arial" w:cs="Arial"/>
+          <w:sz w:val="24"/>
+        </w:rPr>
+        <w:t xml:space="preserve"> </w:t>
+      </w:r>
+      <w:r>
+        <w:rPr>
+          <w:rFonts w:ascii="Arial" w:hAnsi="Arial" w:cs="Arial"/>
+          <w:b/>
+          <w:bCs/>
+          <w:sz w:val="24"/>
+        </w:rPr>
+        <w:t>RF004</w:t>
+      </w:r>
+    </w:p>
+    <w:p>
+      <w:pPr>
+        <w:spacing w:line="240" w:lineRule="auto"/>
+        <w:ind w:firstLine="360"/>
+        <w:rPr>
+          <w:rFonts w:ascii="Arial" w:hAnsi="Arial" w:cs="Arial"/>
+          <w:sz w:val="24"/>
+        </w:rPr>
+      </w:pPr>
+      <w:r>
+        <w:rPr>
+          <w:rFonts w:ascii="Arial" w:hAnsi="Arial" w:cs="Arial"/>
+          <w:sz w:val="24"/>
+        </w:rPr>
+        <w:t>Nome: Controle de Entrada de Produtos</w:t>
+      </w:r>
+    </w:p>
+    <w:p>
+      <w:pPr>
+        <w:spacing w:line="240" w:lineRule="auto"/>
+        <w:ind w:firstLine="360"/>
+        <w:rPr>
+          <w:rFonts w:ascii="Arial" w:hAnsi="Arial" w:cs="Arial"/>
+          <w:sz w:val="24"/>
+        </w:rPr>
+      </w:pPr>
+      <w:r>
+        <w:rPr>
+          <w:rFonts w:ascii="Arial" w:hAnsi="Arial" w:cs="Arial"/>
+          <w:sz w:val="24"/>
+        </w:rPr>
+        <w:t>Descrição/Regras: O sistema deve permitir o registro da entrada de novos produtos no estoque, incluindo informações como quantidade, data de entrada e fornecedor, deve ser verificado se o novo produto a ser registrado já existe no sistema, para a realização da entrada de novos produtos o sistema deve verificar se o fornecedor está cadastrado.</w:t>
+      </w:r>
+    </w:p>
+    <w:p>
+      <w:pPr>
+        <w:spacing w:line="240" w:lineRule="auto"/>
+        <w:ind w:firstLine="360"/>
+        <w:rPr>
+          <w:rFonts w:ascii="Arial" w:hAnsi="Arial" w:cs="Arial"/>
+          <w:b/>
+          <w:bCs/>
+          <w:sz w:val="24"/>
+        </w:rPr>
+      </w:pPr>
+      <w:r>
+        <w:rPr>
+          <w:rFonts w:ascii="Arial" w:hAnsi="Arial" w:cs="Arial"/>
+          <w:b/>
+          <w:bCs/>
+          <w:sz w:val="24"/>
+        </w:rPr>
+        <w:t>Identificador: RF005</w:t>
+      </w:r>
+    </w:p>
+    <w:p>
+      <w:pPr>
+        <w:spacing w:line="240" w:lineRule="auto"/>
+        <w:ind w:firstLine="360"/>
+        <w:rPr>
+          <w:rFonts w:ascii="Arial" w:hAnsi="Arial" w:cs="Arial"/>
+          <w:sz w:val="24"/>
+        </w:rPr>
+      </w:pPr>
+      <w:r>
+        <w:rPr>
+          <w:rFonts w:ascii="Arial" w:hAnsi="Arial" w:cs="Arial"/>
+          <w:sz w:val="24"/>
+        </w:rPr>
+        <w:t>Nome: Controle de Saída de Produtos</w:t>
+      </w:r>
+    </w:p>
+    <w:p>
+      <w:pPr>
+        <w:spacing w:line="240" w:lineRule="auto"/>
+        <w:ind w:firstLine="360"/>
+        <w:rPr>
+          <w:rFonts w:ascii="Arial" w:hAnsi="Arial" w:cs="Arial"/>
+          <w:sz w:val="24"/>
+        </w:rPr>
+      </w:pPr>
+      <w:r>
+        <w:rPr>
+          <w:rFonts w:ascii="Arial" w:hAnsi="Arial" w:cs="Arial"/>
+          <w:sz w:val="24"/>
+        </w:rPr>
+        <w:t>Descrição/Regras: O sistema deve permitir o registro da saída de produtos do estoque, seja por vendas ou outras razões, incluindo informações como quantidade, data de saída e destino. Para um controle eficiente o sistema deve verificar se há quantidade suficiente do produto em estoque antes de permitir o registro da saída além do que a quantidade de saída não pode ser maior que a quantidade disponível em estoque.</w:t>
+      </w:r>
+    </w:p>
+    <w:p>
+      <w:pPr>
+        <w:spacing w:line="240" w:lineRule="auto"/>
+        <w:ind w:firstLine="360"/>
+        <w:rPr>
+          <w:rFonts w:ascii="Arial" w:hAnsi="Arial" w:cs="Arial"/>
+          <w:b/>
+          <w:bCs/>
+          <w:sz w:val="24"/>
+        </w:rPr>
+      </w:pPr>
+      <w:r>
+        <w:rPr>
+          <w:rFonts w:ascii="Arial" w:hAnsi="Arial" w:cs="Arial"/>
+          <w:b/>
+          <w:bCs/>
+          <w:sz w:val="24"/>
+        </w:rPr>
+        <w:lastRenderedPageBreak/>
+        <w:t>Identificador: RF006</w:t>
+      </w:r>
+    </w:p>
+    <w:p>
+      <w:pPr>
+        <w:spacing w:line="240" w:lineRule="auto"/>
+        <w:ind w:firstLine="360"/>
+        <w:rPr>
+          <w:rFonts w:ascii="Arial" w:hAnsi="Arial" w:cs="Arial"/>
+          <w:sz w:val="24"/>
+        </w:rPr>
+      </w:pPr>
+      <w:r>
+        <w:rPr>
+          <w:rFonts w:ascii="Arial" w:hAnsi="Arial" w:cs="Arial"/>
+          <w:sz w:val="24"/>
+        </w:rPr>
+        <w:t>Nome: Geração de Relatórios</w:t>
+      </w:r>
+    </w:p>
+    <w:p>
+      <w:pPr>
+        <w:spacing w:line="240" w:lineRule="auto"/>
+        <w:ind w:firstLine="360"/>
+        <w:rPr>
+          <w:rFonts w:ascii="Arial" w:hAnsi="Arial" w:cs="Arial"/>
+          <w:sz w:val="24"/>
+        </w:rPr>
+      </w:pPr>
+      <w:r>
+        <w:rPr>
+          <w:rFonts w:ascii="Arial" w:hAnsi="Arial" w:cs="Arial"/>
+          <w:sz w:val="24"/>
+        </w:rPr>
+        <w:t>Descrição/Regras: O sistema deve permitir a geração de relatórios sobre o estoque, incluindo informações como produtos com baixo estoque, produtos mais vendidos, movimentações de entrada e saída, entre outros, dessa forma os relatórios devem ser gerados de forma clara e organizada, apresentando todas as informações relevantes de maneira compreensível.</w:t>
+      </w:r>
+    </w:p>
+    <w:p>
+      <w:pPr>
+        <w:spacing w:line="240" w:lineRule="auto"/>
+        <w:ind w:firstLine="360"/>
+        <w:rPr>
+          <w:rFonts w:ascii="Arial" w:hAnsi="Arial" w:cs="Arial"/>
+          <w:b/>
+          <w:bCs/>
+          <w:sz w:val="24"/>
+        </w:rPr>
+      </w:pPr>
+      <w:r>
+        <w:rPr>
+          <w:rFonts w:ascii="Arial" w:hAnsi="Arial" w:cs="Arial"/>
+          <w:b/>
+          <w:bCs/>
+          <w:sz w:val="24"/>
+        </w:rPr>
+        <w:t>Identificador: RF007</w:t>
+      </w:r>
+    </w:p>
+    <w:p>
+      <w:pPr>
+        <w:spacing w:line="240" w:lineRule="auto"/>
+        <w:ind w:firstLine="360"/>
+        <w:rPr>
+          <w:rFonts w:ascii="Arial" w:hAnsi="Arial" w:cs="Arial"/>
+          <w:sz w:val="24"/>
+        </w:rPr>
+      </w:pPr>
+      <w:r>
+        <w:rPr>
+          <w:rFonts w:ascii="Arial" w:hAnsi="Arial" w:cs="Arial"/>
+          <w:sz w:val="24"/>
+        </w:rPr>
+        <w:t>Nome: Controle de Usuários</w:t>
+      </w:r>
+    </w:p>
+    <w:p>
+      <w:pPr>
+        <w:spacing w:line="240" w:lineRule="auto"/>
+        <w:ind w:firstLine="360"/>
+        <w:rPr>
+          <w:rFonts w:ascii="Arial" w:hAnsi="Arial" w:cs="Arial"/>
+          <w:sz w:val="24"/>
+        </w:rPr>
+      </w:pPr>
+      <w:r>
+        <w:rPr>
+          <w:rFonts w:ascii="Arial" w:hAnsi="Arial" w:cs="Arial"/>
+          <w:sz w:val="24"/>
+        </w:rPr>
+        <w:t>Descrição/Regras: O sistema deve permitir o cadastro de usuários com diferentes níveis de acesso, como administrador e funcionário, garantindo a segurança das informações do estoque o sistema deve garantir que apenas usuários autorizados possam realizar o cadastro de novos usuários ou alterar permissões de acesso, para manter a segurança as senhas dos usuários devem ser armazenadas de forma segura, utilizando técnicas de criptografia.</w:t>
+      </w:r>
+    </w:p>
+    <w:p>
+      <w:pPr>
+        <w:spacing w:line="240" w:lineRule="auto"/>
+        <w:ind w:firstLine="360"/>
+        <w:rPr>
+          <w:rFonts w:ascii="Arial" w:hAnsi="Arial" w:cs="Arial"/>
+          <w:b/>
+          <w:bCs/>
+          <w:sz w:val="24"/>
+        </w:rPr>
+      </w:pPr>
+      <w:r>
+        <w:rPr>
+          <w:rFonts w:ascii="Arial" w:hAnsi="Arial" w:cs="Arial"/>
+          <w:b/>
+          <w:bCs/>
+          <w:sz w:val="24"/>
+        </w:rPr>
+        <w:t>Identificador: RF008</w:t>
+      </w:r>
+    </w:p>
+    <w:p>
+      <w:pPr>
+        <w:spacing w:line="240" w:lineRule="auto"/>
+        <w:ind w:firstLine="360"/>
+        <w:rPr>
+          <w:rFonts w:ascii="Arial" w:hAnsi="Arial" w:cs="Arial"/>
+          <w:sz w:val="24"/>
+        </w:rPr>
+      </w:pPr>
+      <w:r>
+        <w:rPr>
+          <w:rFonts w:ascii="Arial" w:hAnsi="Arial" w:cs="Arial"/>
+          <w:sz w:val="24"/>
+        </w:rPr>
+        <w:t>Nome: Histórico de Alterações</w:t>
+      </w:r>
+    </w:p>
+    <w:p>
+      <w:pPr>
+        <w:spacing w:line="240" w:lineRule="auto"/>
+        <w:ind w:firstLine="360"/>
+        <w:rPr>
+          <w:rFonts w:ascii="Arial" w:hAnsi="Arial" w:cs="Arial"/>
+          <w:sz w:val="24"/>
+          <w:szCs w:val="24"/>
+        </w:rPr>
+      </w:pPr>
+      <w:r>
+        <w:rPr>
+          <w:rFonts w:ascii="Arial" w:hAnsi="Arial" w:cs="Arial"/>
+          <w:sz w:val="24"/>
+        </w:rPr>
+        <w:t>Descrição/Regras: O sistema deve manter um histórico de todas as alterações realizadas no estoque, incluindo quem fez a alteração, quando e qual foi a modificação realizada, o histórico de alterações deve ser mantido de forma segura e acessível apenas para usuários autorizados.</w:t>
+      </w:r>
+      <w:r>
+        <w:rPr>
+          <w:rFonts w:ascii="Arial" w:hAnsi="Arial" w:cs="Arial"/>
+          <w:sz w:val="24"/>
+          <w:szCs w:val="24"/>
+        </w:rPr>
+        <w:t xml:space="preserve"> </w:t>
+      </w:r>
+      <w:bookmarkStart w:id="6" w:name="_Toc161406286"/>
+    </w:p>
+    <w:p>
+      <w:pPr>
+        <w:pStyle w:val="PargrafodaLista"/>
+        <w:numPr>
+          <w:ilvl w:val="0"/>
+          <w:numId w:val="6"/>
+        </w:numPr>
+        <w:spacing w:line="240" w:lineRule="auto"/>
+        <w:rPr>
+          <w:rFonts w:ascii="Arial" w:hAnsi="Arial" w:cs="Arial"/>
+          <w:b/>
+          <w:bCs/>
+          <w:sz w:val="24"/>
+          <w:szCs w:val="24"/>
+        </w:rPr>
+      </w:pPr>
+      <w:r>
+        <w:rPr>
+          <w:rFonts w:ascii="Arial" w:hAnsi="Arial" w:cs="Arial"/>
+          <w:b/>
+          <w:bCs/>
+          <w:sz w:val="24"/>
+          <w:szCs w:val="24"/>
+        </w:rPr>
+        <w:t>REQUISITOS NÃO FUNCIONAIS</w:t>
+      </w:r>
+      <w:bookmarkEnd w:id="6"/>
+    </w:p>
+    <w:p>
+      <w:pPr>
         <w:tabs>
           <w:tab w:val="num" w:pos="993"/>
         </w:tabs>
@@ -3569,6 +4083,166 @@
     </w:p>
     <w:p>
       <w:pPr>
+        <w:ind w:left="360" w:firstLine="348"/>
+        <w:jc w:val="both"/>
+        <w:rPr>
+          <w:rFonts w:ascii="Arial" w:hAnsi="Arial" w:cs="Arial"/>
+          <w:sz w:val="24"/>
+        </w:rPr>
+      </w:pPr>
+      <w:r>
+        <w:rPr>
+          <w:rFonts w:ascii="Arial" w:hAnsi="Arial" w:cs="Arial"/>
+          <w:sz w:val="24"/>
+        </w:rPr>
+        <w:t>Segurança: O sistema deve garantir a segurança dos dados armazenados, implementando medidas de criptografia para proteger informações sensíveis, além de autenticação de usuários e controle de acesso baseado em permissões.</w:t>
+      </w:r>
+      <w:r>
+        <w:rPr>
+          <w:rFonts w:ascii="Arial" w:hAnsi="Arial" w:cs="Arial"/>
+          <w:sz w:val="24"/>
+        </w:rPr>
+        <w:tab/>
+      </w:r>
+    </w:p>
+    <w:p>
+      <w:pPr>
+        <w:ind w:left="360" w:firstLine="348"/>
+        <w:jc w:val="both"/>
+        <w:rPr>
+          <w:rFonts w:ascii="Arial" w:hAnsi="Arial" w:cs="Arial"/>
+          <w:sz w:val="24"/>
+        </w:rPr>
+      </w:pPr>
+      <w:r>
+        <w:rPr>
+          <w:rFonts w:ascii="Arial" w:hAnsi="Arial" w:cs="Arial"/>
+          <w:sz w:val="24"/>
+        </w:rPr>
+        <w:t>Desempenho: O tempo de resposta do sistema para consultas e operações deve ser otimizado, com transações de pesquisa ou atualização de dados sendo processadas em no máximo 3 segundos, mesmo em períodos de pico de uso.</w:t>
+      </w:r>
+    </w:p>
+    <w:p>
+      <w:pPr>
+        <w:ind w:left="360" w:firstLine="348"/>
+        <w:jc w:val="both"/>
+        <w:rPr>
+          <w:rFonts w:ascii="Arial" w:hAnsi="Arial" w:cs="Arial"/>
+          <w:sz w:val="24"/>
+        </w:rPr>
+      </w:pPr>
+      <w:r>
+        <w:rPr>
+          <w:rFonts w:ascii="Arial" w:hAnsi="Arial" w:cs="Arial"/>
+          <w:sz w:val="24"/>
+        </w:rPr>
+        <w:t>Disponibilidade: O sistema deve estar disponível para uso contínuo, com uma meta de disponibilidade de 99.9% do tempo, garantindo que os usuários possam acessar as funcionalidades do controle de estoque a qualquer momento, exceto durante períodos de manutenção programada.</w:t>
+      </w:r>
+    </w:p>
+    <w:p>
+      <w:pPr>
+        <w:jc w:val="both"/>
+        <w:rPr>
+          <w:rFonts w:ascii="Arial" w:hAnsi="Arial" w:cs="Arial"/>
+          <w:sz w:val="24"/>
+        </w:rPr>
+      </w:pPr>
+    </w:p>
+    <w:p>
+      <w:pPr>
+        <w:ind w:left="360" w:firstLine="348"/>
+        <w:jc w:val="both"/>
+        <w:rPr>
+          <w:rFonts w:ascii="Arial" w:hAnsi="Arial" w:cs="Arial"/>
+          <w:sz w:val="24"/>
+        </w:rPr>
+      </w:pPr>
+      <w:r>
+        <w:rPr>
+          <w:rFonts w:ascii="Arial" w:hAnsi="Arial" w:cs="Arial"/>
+          <w:sz w:val="24"/>
+        </w:rPr>
+        <w:t xml:space="preserve">Escalabilidade: O sistema deve ser capaz de lidar com um aumento significativo no número de produtos cadastrados e usuários simultâneos sem </w:t>
+      </w:r>
+      <w:r>
+        <w:rPr>
+          <w:rFonts w:ascii="Arial" w:hAnsi="Arial" w:cs="Arial"/>
+          <w:sz w:val="24"/>
+        </w:rPr>
+        <w:lastRenderedPageBreak/>
+        <w:t>comprometer o desempenho, utilizando tecnologias e arquiteturas escaláveis, como balanceamento de carga e distribuição de recursos.</w:t>
+      </w:r>
+    </w:p>
+    <w:p>
+      <w:pPr>
+        <w:ind w:left="360" w:firstLine="348"/>
+        <w:jc w:val="both"/>
+        <w:rPr>
+          <w:rFonts w:ascii="Arial" w:hAnsi="Arial" w:cs="Arial"/>
+          <w:sz w:val="24"/>
+        </w:rPr>
+      </w:pPr>
+      <w:r>
+        <w:rPr>
+          <w:rFonts w:ascii="Arial" w:hAnsi="Arial" w:cs="Arial"/>
+          <w:sz w:val="24"/>
+        </w:rPr>
+        <w:t>Manutenibilidade: O código-fonte do sistema deve ser modular, bem documentado e seguir boas práticas de programação, facilitando futuras atualizações, correções de bugs e incorporação de novas funcionalidades.</w:t>
+      </w:r>
+    </w:p>
+    <w:p>
+      <w:pPr>
+        <w:ind w:left="360" w:firstLine="348"/>
+        <w:jc w:val="both"/>
+        <w:rPr>
+          <w:rFonts w:ascii="Arial" w:hAnsi="Arial" w:cs="Arial"/>
+          <w:sz w:val="24"/>
+        </w:rPr>
+      </w:pPr>
+      <w:r>
+        <w:rPr>
+          <w:rFonts w:ascii="Arial" w:hAnsi="Arial" w:cs="Arial"/>
+          <w:sz w:val="24"/>
+        </w:rPr>
+        <w:t>Compatibilidade: O sistema deve ser compatível com diferentes plataformas e dispositivos, garantindo uma experiência consistente para os usuários independentemente do navegador ou sistema operacional utilizado.</w:t>
+      </w:r>
+    </w:p>
+    <w:p>
+      <w:pPr>
+        <w:ind w:left="360" w:firstLine="348"/>
+        <w:jc w:val="both"/>
+        <w:rPr>
+          <w:rFonts w:ascii="Arial" w:hAnsi="Arial" w:cs="Arial"/>
+          <w:sz w:val="24"/>
+        </w:rPr>
+      </w:pPr>
+      <w:r>
+        <w:rPr>
+          <w:rFonts w:ascii="Arial" w:hAnsi="Arial" w:cs="Arial"/>
+          <w:sz w:val="24"/>
+        </w:rPr>
+        <w:t>Integração com APIs de parceiros: O sistema deve ser capaz de integrar-se facilmente com APIs de parceiros, como serviços de pagamento online, sistemas de transporte/logística, entre outros, permitindo uma troca eficiente de informações e funcionalidades entre as plataformas.</w:t>
+      </w:r>
+    </w:p>
+    <w:p>
+      <w:pPr>
+        <w:ind w:left="360" w:firstLine="348"/>
+        <w:jc w:val="both"/>
+        <w:rPr>
+          <w:rFonts w:ascii="Arial" w:hAnsi="Arial" w:cs="Arial"/>
+          <w:sz w:val="24"/>
+        </w:rPr>
+      </w:pPr>
+      <w:r>
+        <w:rPr>
+          <w:rFonts w:ascii="Arial" w:hAnsi="Arial" w:cs="Arial"/>
+          <w:sz w:val="24"/>
+        </w:rPr>
+        <w:t>Recursos de Backup e Recuperação: O sistema deve possuir mecanismos de backup automáticos e recuperação de dados em caso de falhas, garantindo a integridade e disponibilidade das informações do estoque mesmo em situações de emergência.</w:t>
+      </w:r>
+    </w:p>
+    <w:p>
+      <w:pPr>
         <w:tabs>
           <w:tab w:val="num" w:pos="993"/>
         </w:tabs>
@@ -3581,14 +4255,6 @@
           <w:szCs w:val="24"/>
         </w:rPr>
       </w:pPr>
-      <w:r>
-        <w:rPr>
-          <w:rFonts w:ascii="Arial" w:hAnsi="Arial" w:cs="Arial"/>
-          <w:sz w:val="24"/>
-          <w:szCs w:val="24"/>
-        </w:rPr>
-        <w:t>Os requisitos refletem as necessidades e as expectativas das partes interessadas no projeto, principalmente do cliente, incluindo as condições ou capacidades que estes desejam que sejam cumpridas pelo projeto, o estejam presentes no produto.</w:t>
-      </w:r>
     </w:p>
     <w:p>
       <w:pPr>
@@ -3596,335 +4262,6 @@
           <w:tab w:val="num" w:pos="993"/>
         </w:tabs>
         <w:spacing w:after="0" w:line="360" w:lineRule="auto"/>
-        <w:ind w:firstLine="1134"/>
-        <w:jc w:val="both"/>
-        <w:rPr>
-          <w:rFonts w:ascii="Arial" w:hAnsi="Arial" w:cs="Arial"/>
-          <w:sz w:val="24"/>
-          <w:szCs w:val="24"/>
-        </w:rPr>
-      </w:pPr>
-      <w:r>
-        <w:rPr>
-          <w:rFonts w:ascii="Arial" w:hAnsi="Arial" w:cs="Arial"/>
-          <w:sz w:val="24"/>
-          <w:szCs w:val="24"/>
-        </w:rPr>
-        <w:t>É o conjunto de requisitos mínimos que o software deve conter para que sua perfeita execução não seja afetada.</w:t>
-      </w:r>
-    </w:p>
-    <w:p>
-      <w:pPr>
-        <w:tabs>
-          <w:tab w:val="num" w:pos="993"/>
-        </w:tabs>
-        <w:spacing w:after="0" w:line="360" w:lineRule="auto"/>
-        <w:ind w:firstLine="1134"/>
-        <w:jc w:val="both"/>
-        <w:rPr>
-          <w:rFonts w:ascii="Arial" w:hAnsi="Arial" w:cs="Arial"/>
-          <w:sz w:val="24"/>
-          <w:szCs w:val="24"/>
-        </w:rPr>
-      </w:pPr>
-      <w:r>
-        <w:rPr>
-          <w:rFonts w:ascii="Arial" w:hAnsi="Arial" w:cs="Arial"/>
-          <w:sz w:val="24"/>
-          <w:szCs w:val="24"/>
-        </w:rPr>
-        <w:t>Exemplo:</w:t>
-      </w:r>
-    </w:p>
-    <w:tbl>
-      <w:tblPr>
-        <w:tblW w:w="0" w:type="auto"/>
-        <w:tblInd w:w="720" w:type="dxa"/>
-        <w:tblBorders>
-          <w:top w:val="single" w:sz="4" w:space="0" w:color="auto"/>
-          <w:left w:val="single" w:sz="4" w:space="0" w:color="auto"/>
-          <w:bottom w:val="single" w:sz="4" w:space="0" w:color="auto"/>
-          <w:right w:val="single" w:sz="4" w:space="0" w:color="auto"/>
-          <w:insideH w:val="single" w:sz="4" w:space="0" w:color="auto"/>
-          <w:insideV w:val="single" w:sz="4" w:space="0" w:color="auto"/>
-        </w:tblBorders>
-        <w:tblLook w:val="04A0" w:firstRow="1" w:lastRow="0" w:firstColumn="1" w:lastColumn="0" w:noHBand="0" w:noVBand="1"/>
-      </w:tblPr>
-      <w:tblGrid>
-        <w:gridCol w:w="2212"/>
-        <w:gridCol w:w="5845"/>
-      </w:tblGrid>
-      <w:tr>
-        <w:tc>
-          <w:tcPr>
-            <w:tcW w:w="2222" w:type="dxa"/>
-            <w:shd w:val="clear" w:color="auto" w:fill="auto"/>
-          </w:tcPr>
-          <w:p>
-            <w:pPr>
-              <w:jc w:val="both"/>
-              <w:rPr>
-                <w:rFonts w:ascii="Calibri" w:hAnsi="Calibri"/>
-                <w:b/>
-              </w:rPr>
-            </w:pPr>
-            <w:r>
-              <w:rPr>
-                <w:rFonts w:ascii="Calibri" w:hAnsi="Calibri"/>
-                <w:b/>
-              </w:rPr>
-              <w:t>Identificador</w:t>
-            </w:r>
-          </w:p>
-        </w:tc>
-        <w:tc>
-          <w:tcPr>
-            <w:tcW w:w="6061" w:type="dxa"/>
-            <w:shd w:val="clear" w:color="auto" w:fill="auto"/>
-          </w:tcPr>
-          <w:p>
-            <w:pPr>
-              <w:jc w:val="both"/>
-              <w:rPr>
-                <w:rFonts w:ascii="Calibri" w:hAnsi="Calibri"/>
-                <w:b/>
-              </w:rPr>
-            </w:pPr>
-            <w:r>
-              <w:rPr>
-                <w:rFonts w:ascii="Calibri" w:hAnsi="Calibri"/>
-                <w:b/>
-              </w:rPr>
-              <w:t>RF0</w:t>
-            </w:r>
-            <w:r>
-              <w:rPr>
-                <w:rFonts w:ascii="Calibri" w:hAnsi="Calibri"/>
-                <w:b/>
-              </w:rPr>
-              <w:t>0</w:t>
-            </w:r>
-            <w:r>
-              <w:rPr>
-                <w:rFonts w:ascii="Calibri" w:hAnsi="Calibri"/>
-                <w:b/>
-              </w:rPr>
-              <w:t>01</w:t>
-            </w:r>
-          </w:p>
-        </w:tc>
-      </w:tr>
-      <w:tr>
-        <w:tc>
-          <w:tcPr>
-            <w:tcW w:w="2222" w:type="dxa"/>
-            <w:shd w:val="clear" w:color="auto" w:fill="auto"/>
-          </w:tcPr>
-          <w:p>
-            <w:pPr>
-              <w:jc w:val="both"/>
-              <w:rPr>
-                <w:rFonts w:ascii="Calibri" w:hAnsi="Calibri"/>
-                <w:b/>
-              </w:rPr>
-            </w:pPr>
-            <w:r>
-              <w:rPr>
-                <w:rFonts w:ascii="Calibri" w:hAnsi="Calibri"/>
-                <w:b/>
-              </w:rPr>
-              <w:t>Nome</w:t>
-            </w:r>
-          </w:p>
-        </w:tc>
-        <w:tc>
-          <w:tcPr>
-            <w:tcW w:w="6061" w:type="dxa"/>
-            <w:shd w:val="clear" w:color="auto" w:fill="auto"/>
-          </w:tcPr>
-          <w:p>
-            <w:pPr>
-              <w:jc w:val="both"/>
-              <w:rPr>
-                <w:rFonts w:ascii="Calibri" w:hAnsi="Calibri"/>
-                <w:b/>
-              </w:rPr>
-            </w:pPr>
-            <w:r>
-              <w:rPr>
-                <w:rFonts w:ascii="Calibri" w:hAnsi="Calibri"/>
-                <w:b/>
-              </w:rPr>
-              <w:t xml:space="preserve">Login do usuário no sistema </w:t>
-            </w:r>
-          </w:p>
-        </w:tc>
-      </w:tr>
-      <w:tr>
-        <w:tc>
-          <w:tcPr>
-            <w:tcW w:w="2222" w:type="dxa"/>
-            <w:shd w:val="clear" w:color="auto" w:fill="auto"/>
-          </w:tcPr>
-          <w:p>
-            <w:pPr>
-              <w:jc w:val="both"/>
-              <w:rPr>
-                <w:rFonts w:ascii="Calibri" w:hAnsi="Calibri"/>
-                <w:b/>
-              </w:rPr>
-            </w:pPr>
-            <w:r>
-              <w:rPr>
-                <w:rFonts w:ascii="Calibri" w:hAnsi="Calibri"/>
-                <w:b/>
-              </w:rPr>
-              <w:t>Descrição / Regras</w:t>
-            </w:r>
-          </w:p>
-        </w:tc>
-        <w:tc>
-          <w:tcPr>
-            <w:tcW w:w="6061" w:type="dxa"/>
-            <w:shd w:val="clear" w:color="auto" w:fill="auto"/>
-          </w:tcPr>
-          <w:p>
-            <w:pPr>
-              <w:jc w:val="both"/>
-              <w:rPr>
-                <w:rFonts w:ascii="Calibri" w:hAnsi="Calibri"/>
-              </w:rPr>
-            </w:pPr>
-            <w:r>
-              <w:rPr>
-                <w:rFonts w:ascii="Calibri" w:hAnsi="Calibri"/>
-              </w:rPr>
-              <w:t>O usuário deverá estar cadastrado no sistema para realizar o login.</w:t>
-            </w:r>
-          </w:p>
-          <w:p>
-            <w:pPr>
-              <w:jc w:val="both"/>
-              <w:rPr>
-                <w:rFonts w:ascii="Calibri" w:hAnsi="Calibri"/>
-              </w:rPr>
-            </w:pPr>
-            <w:r>
-              <w:rPr>
-                <w:rFonts w:ascii="Calibri" w:hAnsi="Calibri"/>
-              </w:rPr>
-              <w:t>O usuário deve possuir vinculo com a instituição de ensino.</w:t>
-            </w:r>
-          </w:p>
-          <w:p>
-            <w:pPr>
-              <w:jc w:val="both"/>
-              <w:rPr>
-                <w:rFonts w:ascii="Calibri" w:hAnsi="Calibri"/>
-              </w:rPr>
-            </w:pPr>
-          </w:p>
-          <w:p>
-            <w:pPr>
-              <w:jc w:val="both"/>
-              <w:rPr>
-                <w:rFonts w:ascii="Calibri" w:hAnsi="Calibri"/>
-              </w:rPr>
-            </w:pPr>
-            <w:r>
-              <w:rPr>
-                <w:rFonts w:ascii="Calibri" w:hAnsi="Calibri"/>
-              </w:rPr>
-              <w:t xml:space="preserve">Caso o usuário não seja um aluno, deverá aparecer a mensagem </w:t>
-            </w:r>
-            <w:r>
-              <w:rPr>
-                <w:rFonts w:ascii="Calibri" w:hAnsi="Calibri"/>
-                <w:i/>
-              </w:rPr>
-              <w:t>“Você não é um aluno”</w:t>
-            </w:r>
-            <w:r>
-              <w:rPr>
-                <w:rFonts w:ascii="Calibri" w:hAnsi="Calibri"/>
-              </w:rPr>
-              <w:t xml:space="preserve"> e o </w:t>
-            </w:r>
-            <w:r>
-              <w:rPr>
-                <w:rFonts w:ascii="Calibri" w:hAnsi="Calibri"/>
-              </w:rPr>
-              <w:t xml:space="preserve">usuário deverá ser redirecionado para a página inicial. </w:t>
-            </w:r>
-          </w:p>
-        </w:tc>
-      </w:tr>
-      <w:tr>
-        <w:tc>
-          <w:tcPr>
-            <w:tcW w:w="2222" w:type="dxa"/>
-            <w:shd w:val="clear" w:color="auto" w:fill="auto"/>
-          </w:tcPr>
-          <w:p>
-            <w:pPr>
-              <w:jc w:val="both"/>
-              <w:rPr>
-                <w:rFonts w:ascii="Calibri" w:hAnsi="Calibri"/>
-                <w:b/>
-              </w:rPr>
-            </w:pPr>
-            <w:r>
-              <w:rPr>
-                <w:rFonts w:ascii="Calibri" w:hAnsi="Calibri"/>
-                <w:b/>
-              </w:rPr>
-              <w:t>Informações/dados</w:t>
-            </w:r>
-          </w:p>
-        </w:tc>
-        <w:tc>
-          <w:tcPr>
-            <w:tcW w:w="6061" w:type="dxa"/>
-            <w:shd w:val="clear" w:color="auto" w:fill="auto"/>
-          </w:tcPr>
-          <w:p>
-            <w:pPr>
-              <w:jc w:val="both"/>
-              <w:rPr>
-                <w:rFonts w:ascii="Calibri" w:hAnsi="Calibri"/>
-              </w:rPr>
-            </w:pPr>
-            <w:r>
-              <w:rPr>
-                <w:rFonts w:ascii="Calibri" w:hAnsi="Calibri"/>
-              </w:rPr>
-              <w:t xml:space="preserve">Usuário </w:t>
-            </w:r>
-          </w:p>
-          <w:p>
-            <w:pPr>
-              <w:jc w:val="both"/>
-              <w:rPr>
-                <w:rFonts w:ascii="Calibri" w:hAnsi="Calibri"/>
-              </w:rPr>
-            </w:pPr>
-            <w:r>
-              <w:rPr>
-                <w:rFonts w:ascii="Calibri" w:hAnsi="Calibri"/>
-              </w:rPr>
-              <w:t>Senha</w:t>
-            </w:r>
-          </w:p>
-        </w:tc>
-      </w:tr>
-    </w:tbl>
-    <w:p>
-      <w:pPr>
-        <w:tabs>
-          <w:tab w:val="num" w:pos="993"/>
-        </w:tabs>
-        <w:spacing w:after="0" w:line="360" w:lineRule="auto"/>
-        <w:ind w:firstLine="1134"/>
         <w:jc w:val="both"/>
         <w:rPr>
           <w:rFonts w:ascii="Arial" w:hAnsi="Arial" w:cs="Arial"/>
@@ -3948,6 +4285,7 @@
           <w:szCs w:val="24"/>
         </w:rPr>
       </w:pPr>
+      <w:bookmarkStart w:id="7" w:name="_Toc161406287"/>
       <w:r>
         <w:rPr>
           <w:rFonts w:ascii="Arial" w:hAnsi="Arial" w:cs="Arial"/>
@@ -3955,371 +4293,6 @@
           <w:sz w:val="24"/>
           <w:szCs w:val="24"/>
         </w:rPr>
-        <w:br w:type="page"/>
-      </w:r>
-      <w:bookmarkStart w:id="6" w:name="_Toc161406286"/>
-      <w:r>
-        <w:rPr>
-          <w:rFonts w:ascii="Arial" w:hAnsi="Arial" w:cs="Arial"/>
-          <w:color w:val="auto"/>
-          <w:sz w:val="24"/>
-          <w:szCs w:val="24"/>
-        </w:rPr>
-        <w:lastRenderedPageBreak/>
-        <w:t>REQUISITOS NÃO FUNCIONAIS</w:t>
-      </w:r>
-      <w:bookmarkEnd w:id="6"/>
-    </w:p>
-    <w:p>
-      <w:pPr>
-        <w:tabs>
-          <w:tab w:val="num" w:pos="993"/>
-        </w:tabs>
-        <w:spacing w:after="0" w:line="360" w:lineRule="auto"/>
-        <w:ind w:firstLine="1134"/>
-        <w:jc w:val="both"/>
-        <w:rPr>
-          <w:rFonts w:ascii="Arial" w:hAnsi="Arial" w:cs="Arial"/>
-          <w:sz w:val="24"/>
-          <w:szCs w:val="24"/>
-        </w:rPr>
-      </w:pPr>
-      <w:r>
-        <w:rPr>
-          <w:rFonts w:ascii="Arial" w:hAnsi="Arial" w:cs="Arial"/>
-          <w:sz w:val="24"/>
-          <w:szCs w:val="24"/>
-        </w:rPr>
-        <w:t xml:space="preserve">  </w:t>
-      </w:r>
-    </w:p>
-    <w:p>
-      <w:pPr>
-        <w:tabs>
-          <w:tab w:val="num" w:pos="993"/>
-        </w:tabs>
-        <w:spacing w:after="0" w:line="360" w:lineRule="auto"/>
-        <w:ind w:firstLine="1134"/>
-        <w:jc w:val="both"/>
-        <w:rPr>
-          <w:rFonts w:ascii="Arial" w:hAnsi="Arial" w:cs="Arial"/>
-          <w:sz w:val="24"/>
-          <w:szCs w:val="24"/>
-        </w:rPr>
-      </w:pPr>
-      <w:r>
-        <w:rPr>
-          <w:rFonts w:ascii="Arial" w:hAnsi="Arial" w:cs="Arial"/>
-          <w:sz w:val="24"/>
-          <w:szCs w:val="24"/>
-        </w:rPr>
-        <w:t>É o conjunto de requisitos mínimos que define propriedades e restrições do sistema.</w:t>
-      </w:r>
-    </w:p>
-    <w:p>
-      <w:pPr>
-        <w:tabs>
-          <w:tab w:val="num" w:pos="993"/>
-        </w:tabs>
-        <w:spacing w:after="0" w:line="360" w:lineRule="auto"/>
-        <w:ind w:firstLine="1134"/>
-        <w:jc w:val="both"/>
-        <w:rPr>
-          <w:rFonts w:ascii="Arial" w:hAnsi="Arial" w:cs="Arial"/>
-          <w:sz w:val="24"/>
-          <w:szCs w:val="24"/>
-        </w:rPr>
-      </w:pPr>
-      <w:r>
-        <w:rPr>
-          <w:rFonts w:ascii="Arial" w:hAnsi="Arial" w:cs="Arial"/>
-          <w:sz w:val="24"/>
-          <w:szCs w:val="24"/>
-        </w:rPr>
-        <w:t>Exemplos:</w:t>
-      </w:r>
-    </w:p>
-    <w:p>
-      <w:pPr>
-        <w:pStyle w:val="PargrafodaLista"/>
-        <w:spacing w:line="360" w:lineRule="auto"/>
-        <w:ind w:left="0"/>
-        <w:jc w:val="both"/>
-        <w:rPr>
-          <w:rFonts w:ascii="Arial" w:hAnsi="Arial" w:cs="Arial"/>
-          <w:sz w:val="24"/>
-          <w:szCs w:val="24"/>
-        </w:rPr>
-      </w:pPr>
-      <w:r>
-        <w:rPr>
-          <w:rFonts w:ascii="Arial" w:hAnsi="Arial" w:cs="Arial"/>
-          <w:sz w:val="24"/>
-          <w:szCs w:val="24"/>
-        </w:rPr>
-        <w:t xml:space="preserve">Exemplos: </w:t>
-      </w:r>
-    </w:p>
-    <w:p>
-      <w:pPr>
-        <w:pStyle w:val="PargrafodaLista"/>
-        <w:numPr>
-          <w:ilvl w:val="0"/>
-          <w:numId w:val="22"/>
-        </w:numPr>
-        <w:spacing w:after="0" w:line="360" w:lineRule="auto"/>
-        <w:jc w:val="both"/>
-        <w:rPr>
-          <w:rFonts w:ascii="Arial" w:hAnsi="Arial" w:cs="Arial"/>
-          <w:sz w:val="24"/>
-          <w:szCs w:val="24"/>
-        </w:rPr>
-      </w:pPr>
-      <w:r>
-        <w:rPr>
-          <w:rFonts w:ascii="Arial" w:hAnsi="Arial" w:cs="Arial"/>
-          <w:sz w:val="24"/>
-          <w:szCs w:val="24"/>
-        </w:rPr>
-        <w:t xml:space="preserve">Disponibilidade 24x7: A plataforma (versão </w:t>
-      </w:r>
-      <w:r>
-        <w:rPr>
-          <w:rFonts w:ascii="Arial" w:hAnsi="Arial" w:cs="Arial"/>
-          <w:i/>
-          <w:sz w:val="24"/>
-          <w:szCs w:val="24"/>
-        </w:rPr>
-        <w:t xml:space="preserve">web </w:t>
-      </w:r>
-      <w:r>
-        <w:rPr>
-          <w:rFonts w:ascii="Arial" w:hAnsi="Arial" w:cs="Arial"/>
-          <w:sz w:val="24"/>
-          <w:szCs w:val="24"/>
-        </w:rPr>
-        <w:t xml:space="preserve">e </w:t>
-      </w:r>
-      <w:r>
-        <w:rPr>
-          <w:rFonts w:ascii="Arial" w:hAnsi="Arial" w:cs="Arial"/>
-          <w:i/>
-          <w:sz w:val="24"/>
-          <w:szCs w:val="24"/>
-        </w:rPr>
-        <w:t>mobile</w:t>
-      </w:r>
-      <w:r>
-        <w:rPr>
-          <w:rFonts w:ascii="Arial" w:hAnsi="Arial" w:cs="Arial"/>
-          <w:sz w:val="24"/>
-          <w:szCs w:val="24"/>
-        </w:rPr>
-        <w:t>) deverá ficar disponível vinte e quatro horas (24) por dia nos sete (7) dias da semana.</w:t>
-      </w:r>
-    </w:p>
-    <w:p>
-      <w:pPr>
-        <w:pStyle w:val="PargrafodaLista"/>
-        <w:numPr>
-          <w:ilvl w:val="0"/>
-          <w:numId w:val="22"/>
-        </w:numPr>
-        <w:spacing w:after="0" w:line="360" w:lineRule="auto"/>
-        <w:jc w:val="both"/>
-        <w:rPr>
-          <w:rFonts w:ascii="Arial" w:hAnsi="Arial" w:cs="Arial"/>
-          <w:sz w:val="24"/>
-          <w:szCs w:val="24"/>
-        </w:rPr>
-      </w:pPr>
-      <w:r>
-        <w:rPr>
-          <w:rFonts w:ascii="Arial" w:hAnsi="Arial" w:cs="Arial"/>
-          <w:sz w:val="24"/>
-          <w:szCs w:val="24"/>
-        </w:rPr>
-        <w:t>Segurança: o controle de acesso ao sistema deverá garantir que os dados serão protegidos de acessos não autorizados e que, também, respeite às permissões configuradas dos usuários.</w:t>
-      </w:r>
-    </w:p>
-    <w:p>
-      <w:pPr>
-        <w:pStyle w:val="PargrafodaLista"/>
-        <w:numPr>
-          <w:ilvl w:val="0"/>
-          <w:numId w:val="22"/>
-        </w:numPr>
-        <w:spacing w:after="0" w:line="360" w:lineRule="auto"/>
-        <w:jc w:val="both"/>
-        <w:rPr>
-          <w:rFonts w:ascii="Arial" w:hAnsi="Arial" w:cs="Arial"/>
-          <w:sz w:val="24"/>
-          <w:szCs w:val="24"/>
-        </w:rPr>
-      </w:pPr>
-      <w:r>
-        <w:rPr>
-          <w:rFonts w:ascii="Arial" w:hAnsi="Arial" w:cs="Arial"/>
-          <w:sz w:val="24"/>
-          <w:szCs w:val="24"/>
-        </w:rPr>
-        <w:t>Desempenho: cada transação de pesquisa ou envio de informação deverá ser processada em no máximo 5 segundos, podendo ter variações em determinados períodos do ano chegando ao processamento em 8 segundos.</w:t>
-      </w:r>
-    </w:p>
-    <w:p>
-      <w:pPr>
-        <w:pStyle w:val="PargrafodaLista"/>
-        <w:numPr>
-          <w:ilvl w:val="0"/>
-          <w:numId w:val="22"/>
-        </w:numPr>
-        <w:spacing w:after="0" w:line="360" w:lineRule="auto"/>
-        <w:jc w:val="both"/>
-        <w:rPr>
-          <w:rFonts w:ascii="Arial" w:hAnsi="Arial" w:cs="Arial"/>
-          <w:sz w:val="24"/>
-          <w:szCs w:val="24"/>
-        </w:rPr>
-      </w:pPr>
-      <w:r>
-        <w:rPr>
-          <w:rFonts w:ascii="Arial" w:hAnsi="Arial" w:cs="Arial"/>
-          <w:sz w:val="24"/>
-          <w:szCs w:val="24"/>
-        </w:rPr>
-        <w:t>Escalabilidade: A plataforma terá escalabilidade para contemplar quantos usuários necessários uma vez que temos flexibilidade para obter mais recursos conforme a escala obtida.</w:t>
-      </w:r>
-    </w:p>
-    <w:p>
-      <w:pPr>
-        <w:pStyle w:val="PargrafodaLista"/>
-        <w:numPr>
-          <w:ilvl w:val="0"/>
-          <w:numId w:val="22"/>
-        </w:numPr>
-        <w:spacing w:after="0" w:line="360" w:lineRule="auto"/>
-        <w:jc w:val="both"/>
-        <w:rPr>
-          <w:rFonts w:ascii="Arial" w:hAnsi="Arial" w:cs="Arial"/>
-          <w:sz w:val="24"/>
-          <w:szCs w:val="24"/>
-        </w:rPr>
-      </w:pPr>
-      <w:r>
-        <w:rPr>
-          <w:rFonts w:ascii="Arial" w:hAnsi="Arial" w:cs="Arial"/>
-          <w:sz w:val="24"/>
-          <w:szCs w:val="24"/>
-        </w:rPr>
-        <w:t xml:space="preserve">Implementação: APIs de parceiros (Google, Facebook e </w:t>
-      </w:r>
-      <w:proofErr w:type="spellStart"/>
-      <w:r>
-        <w:rPr>
-          <w:rFonts w:ascii="Arial" w:hAnsi="Arial" w:cs="Arial"/>
-          <w:sz w:val="24"/>
-          <w:szCs w:val="24"/>
-        </w:rPr>
-        <w:t>etc</w:t>
-      </w:r>
-      <w:proofErr w:type="spellEnd"/>
-      <w:r>
-        <w:rPr>
-          <w:rFonts w:ascii="Arial" w:hAnsi="Arial" w:cs="Arial"/>
-          <w:sz w:val="24"/>
-          <w:szCs w:val="24"/>
-        </w:rPr>
-        <w:t>).</w:t>
-      </w:r>
-    </w:p>
-    <w:p>
-      <w:pPr>
-        <w:pStyle w:val="PargrafodaLista"/>
-        <w:numPr>
-          <w:ilvl w:val="0"/>
-          <w:numId w:val="22"/>
-        </w:numPr>
-        <w:spacing w:after="0" w:line="360" w:lineRule="auto"/>
-        <w:jc w:val="both"/>
-        <w:rPr>
-          <w:rFonts w:ascii="Arial" w:hAnsi="Arial" w:cs="Arial"/>
-          <w:b/>
-          <w:sz w:val="24"/>
-          <w:szCs w:val="24"/>
-        </w:rPr>
-      </w:pPr>
-      <w:r>
-        <w:rPr>
-          <w:rFonts w:ascii="Arial" w:hAnsi="Arial" w:cs="Arial"/>
-          <w:b/>
-          <w:sz w:val="24"/>
-          <w:szCs w:val="24"/>
-        </w:rPr>
-        <w:t>E outros requisitos que envolvem o sistema.</w:t>
-      </w:r>
-    </w:p>
-    <w:p>
-      <w:pPr>
-        <w:tabs>
-          <w:tab w:val="num" w:pos="993"/>
-        </w:tabs>
-        <w:spacing w:after="0" w:line="360" w:lineRule="auto"/>
-        <w:ind w:firstLine="1134"/>
-        <w:jc w:val="both"/>
-        <w:rPr>
-          <w:rFonts w:ascii="Arial" w:hAnsi="Arial" w:cs="Arial"/>
-          <w:sz w:val="24"/>
-          <w:szCs w:val="24"/>
-        </w:rPr>
-      </w:pPr>
-    </w:p>
-    <w:p>
-      <w:pPr>
-        <w:tabs>
-          <w:tab w:val="num" w:pos="993"/>
-        </w:tabs>
-        <w:spacing w:after="0" w:line="360" w:lineRule="auto"/>
-        <w:ind w:firstLine="1134"/>
-        <w:jc w:val="both"/>
-        <w:rPr>
-          <w:rFonts w:ascii="Arial" w:hAnsi="Arial" w:cs="Arial"/>
-          <w:sz w:val="24"/>
-          <w:szCs w:val="24"/>
-        </w:rPr>
-      </w:pPr>
-      <w:r>
-        <w:rPr>
-          <w:rFonts w:ascii="Arial" w:hAnsi="Arial" w:cs="Arial"/>
-          <w:sz w:val="24"/>
-          <w:szCs w:val="24"/>
-        </w:rPr>
-        <w:br w:type="page"/>
-      </w:r>
-    </w:p>
-    <w:p>
-      <w:pPr>
-        <w:pStyle w:val="Ttulo1"/>
-        <w:numPr>
-          <w:ilvl w:val="0"/>
-          <w:numId w:val="6"/>
-        </w:numPr>
-        <w:spacing w:before="0" w:line="360" w:lineRule="auto"/>
-        <w:rPr>
-          <w:rFonts w:ascii="Arial" w:hAnsi="Arial" w:cs="Arial"/>
-          <w:color w:val="auto"/>
-          <w:sz w:val="24"/>
-          <w:szCs w:val="24"/>
-        </w:rPr>
-      </w:pPr>
-      <w:bookmarkStart w:id="7" w:name="_Toc161406287"/>
-      <w:r>
-        <w:rPr>
-          <w:rFonts w:ascii="Arial" w:hAnsi="Arial" w:cs="Arial"/>
-          <w:color w:val="auto"/>
-          <w:sz w:val="24"/>
-          <w:szCs w:val="24"/>
-        </w:rPr>
-        <w:lastRenderedPageBreak/>
         <w:t xml:space="preserve">METODOLOGIA </w:t>
       </w:r>
       <w:r>
@@ -4853,7 +4826,16 @@
           <w:sz w:val="24"/>
           <w:szCs w:val="24"/>
         </w:rPr>
-        <w:t xml:space="preserve"> nome dos responsáveis por cada atividade, se atentando as datas de entrega avaliativas do professor. Todos os itens produzidos nesta etapa </w:t>
+        <w:t xml:space="preserve"> nome dos </w:t>
+      </w:r>
+      <w:r>
+        <w:rPr>
+          <w:rFonts w:ascii="Arial" w:hAnsi="Arial" w:cs="Arial"/>
+          <w:sz w:val="24"/>
+          <w:szCs w:val="24"/>
+        </w:rPr>
+        <w:lastRenderedPageBreak/>
+        <w:t xml:space="preserve">responsáveis por cada atividade, se atentando as datas de entrega avaliativas do professor. Todos os itens produzidos nesta etapa </w:t>
       </w:r>
       <w:r>
         <w:rPr>

</xml_diff>

<commit_message>
Adicionando os itens 9 e 10 no modelo descritivo.
</commit_message>
<xml_diff>
--- a/Modelo descritivo 2024 - PI_SI.docx
+++ b/Modelo descritivo 2024 - PI_SI.docx
@@ -3562,16 +3562,7 @@
           <w:bCs/>
           <w:sz w:val="24"/>
         </w:rPr>
-        <w:t>I</w:t>
-      </w:r>
-      <w:r>
-        <w:rPr>
-          <w:rFonts w:ascii="Arial" w:hAnsi="Arial" w:cs="Arial"/>
-          <w:b/>
-          <w:bCs/>
-          <w:sz w:val="24"/>
-        </w:rPr>
-        <w:t>dentificador: RF001</w:t>
+        <w:t>Identificador: RF001</w:t>
       </w:r>
     </w:p>
     <w:p>
@@ -5427,76 +5418,419 @@
     </w:p>
     <w:p>
       <w:pPr>
-        <w:spacing w:after="0" w:line="360" w:lineRule="auto"/>
-        <w:ind w:firstLine="1134"/>
-        <w:jc w:val="both"/>
-        <w:rPr>
-          <w:rFonts w:ascii="Arial" w:hAnsi="Arial" w:cs="Arial"/>
-        </w:rPr>
-      </w:pPr>
-      <w:r>
-        <w:rPr>
-          <w:rFonts w:ascii="Arial" w:hAnsi="Arial" w:cs="Arial"/>
-          <w:sz w:val="24"/>
-          <w:szCs w:val="24"/>
-        </w:rPr>
-        <w:t>Deverá conter a articulação entre as datas com as diferentes fases de</w:t>
-      </w:r>
-      <w:r>
-        <w:rPr>
-          <w:rFonts w:ascii="Arial" w:hAnsi="Arial" w:cs="Arial"/>
-        </w:rPr>
-        <w:t xml:space="preserve"> implementação descritas na metodologia</w:t>
-      </w:r>
-      <w:r>
-        <w:rPr>
-          <w:rFonts w:ascii="Arial" w:hAnsi="Arial" w:cs="Arial"/>
-        </w:rPr>
-        <w:t xml:space="preserve"> com datas do Planejado e Executado</w:t>
-      </w:r>
-      <w:r>
-        <w:rPr>
-          <w:rFonts w:ascii="Arial" w:hAnsi="Arial" w:cs="Arial"/>
-        </w:rPr>
-        <w:t>.</w:t>
-      </w:r>
-    </w:p>
-    <w:p>
-      <w:pPr>
-        <w:spacing w:after="0" w:line="360" w:lineRule="auto"/>
-        <w:ind w:firstLine="1134"/>
-        <w:jc w:val="both"/>
-        <w:rPr>
-          <w:rFonts w:ascii="Arial" w:hAnsi="Arial" w:cs="Arial"/>
-        </w:rPr>
-        <w:sectPr>
-          <w:pgSz w:w="11906" w:h="16838"/>
-          <w:pgMar w:top="1701" w:right="1134" w:bottom="1134" w:left="1985" w:header="709" w:footer="709" w:gutter="0"/>
-          <w:pgNumType w:start="1"/>
-          <w:cols w:space="708"/>
-          <w:docGrid w:linePitch="360"/>
-        </w:sectPr>
-      </w:pPr>
-      <w:r>
-        <w:rPr>
-          <w:rFonts w:ascii="Arial" w:hAnsi="Arial" w:cs="Arial"/>
-        </w:rPr>
-        <w:t xml:space="preserve">Neste relatório, do componente curricular Projeto Integrador 1, será representado através do gráfico de </w:t>
-      </w:r>
-      <w:proofErr w:type="spellStart"/>
-      <w:r>
-        <w:rPr>
-          <w:rFonts w:ascii="Arial" w:hAnsi="Arial" w:cs="Arial"/>
-        </w:rPr>
-        <w:t>Gantt</w:t>
-      </w:r>
-      <w:proofErr w:type="spellEnd"/>
-      <w:r>
-        <w:rPr>
-          <w:rFonts w:ascii="Arial" w:hAnsi="Arial" w:cs="Arial"/>
-        </w:rPr>
-        <w:t>.</w:t>
-      </w:r>
+        <w:rPr>
+          <w:b/>
+          <w:bCs/>
+          <w:sz w:val="24"/>
+          <w:szCs w:val="24"/>
+        </w:rPr>
+      </w:pPr>
+      <w:bookmarkStart w:id="9" w:name="_Toc161406289"/>
+      <w:r>
+        <w:rPr>
+          <w:b/>
+          <w:bCs/>
+          <w:sz w:val="24"/>
+          <w:szCs w:val="24"/>
+        </w:rPr>
+        <w:t>15 de março (sexta-feira): Pesquisa inicial sobre os requisitos do projeto:</w:t>
+      </w:r>
+    </w:p>
+    <w:p>
+      <w:pPr>
+        <w:rPr>
+          <w:sz w:val="24"/>
+          <w:szCs w:val="24"/>
+        </w:rPr>
+      </w:pPr>
+      <w:r>
+        <w:rPr>
+          <w:sz w:val="24"/>
+          <w:szCs w:val="24"/>
+        </w:rPr>
+        <w:t>- 15 de março: Elaboração da Introdução</w:t>
+      </w:r>
+    </w:p>
+    <w:p>
+      <w:pPr>
+        <w:rPr>
+          <w:b/>
+          <w:bCs/>
+          <w:sz w:val="24"/>
+          <w:szCs w:val="24"/>
+        </w:rPr>
+      </w:pPr>
+      <w:r>
+        <w:rPr>
+          <w:sz w:val="24"/>
+          <w:szCs w:val="24"/>
+        </w:rPr>
+        <w:t xml:space="preserve"> </w:t>
+      </w:r>
+    </w:p>
+    <w:p>
+      <w:pPr>
+        <w:rPr>
+          <w:b/>
+          <w:bCs/>
+          <w:sz w:val="24"/>
+          <w:szCs w:val="24"/>
+        </w:rPr>
+      </w:pPr>
+      <w:r>
+        <w:rPr>
+          <w:b/>
+          <w:bCs/>
+          <w:sz w:val="24"/>
+          <w:szCs w:val="24"/>
+        </w:rPr>
+        <w:t>15 de março – 29 de março (sexta-feira) Introdução do modelo descritivo</w:t>
+      </w:r>
+    </w:p>
+    <w:p>
+      <w:pPr>
+        <w:rPr>
+          <w:sz w:val="24"/>
+          <w:szCs w:val="24"/>
+        </w:rPr>
+      </w:pPr>
+      <w:r>
+        <w:rPr>
+          <w:sz w:val="24"/>
+          <w:szCs w:val="24"/>
+        </w:rPr>
+        <w:t>- 22 de março: Desenvolvimento da Justificativa</w:t>
+      </w:r>
+    </w:p>
+    <w:p>
+      <w:pPr>
+        <w:rPr>
+          <w:sz w:val="24"/>
+          <w:szCs w:val="24"/>
+        </w:rPr>
+      </w:pPr>
+      <w:r>
+        <w:rPr>
+          <w:sz w:val="24"/>
+          <w:szCs w:val="24"/>
+        </w:rPr>
+        <w:t>- 29 de março: Definição dos Objetivos</w:t>
+      </w:r>
+    </w:p>
+    <w:p>
+      <w:pPr>
+        <w:rPr>
+          <w:b/>
+          <w:bCs/>
+          <w:sz w:val="24"/>
+          <w:szCs w:val="24"/>
+        </w:rPr>
+      </w:pPr>
+      <w:r>
+        <w:rPr>
+          <w:sz w:val="24"/>
+          <w:szCs w:val="24"/>
+        </w:rPr>
+        <w:t xml:space="preserve"> </w:t>
+      </w:r>
+    </w:p>
+    <w:p>
+      <w:pPr>
+        <w:rPr>
+          <w:b/>
+          <w:bCs/>
+          <w:sz w:val="24"/>
+          <w:szCs w:val="24"/>
+        </w:rPr>
+      </w:pPr>
+      <w:r>
+        <w:rPr>
+          <w:b/>
+          <w:bCs/>
+          <w:sz w:val="24"/>
+          <w:szCs w:val="24"/>
+        </w:rPr>
+        <w:t>29 de março (terça-feira) – 12 abril (sexta-feira): Introdução, justificativa, objetivos, escopo e não escopo:</w:t>
+      </w:r>
+    </w:p>
+    <w:p>
+      <w:pPr>
+        <w:rPr>
+          <w:sz w:val="24"/>
+          <w:szCs w:val="24"/>
+        </w:rPr>
+      </w:pPr>
+      <w:r>
+        <w:rPr>
+          <w:sz w:val="24"/>
+          <w:szCs w:val="24"/>
+        </w:rPr>
+        <w:t xml:space="preserve">- 29 de março: Introdução – justificativa </w:t>
+      </w:r>
+    </w:p>
+    <w:p>
+      <w:pPr>
+        <w:rPr>
+          <w:sz w:val="24"/>
+          <w:szCs w:val="24"/>
+        </w:rPr>
+      </w:pPr>
+      <w:r>
+        <w:rPr>
+          <w:sz w:val="24"/>
+          <w:szCs w:val="24"/>
+        </w:rPr>
+        <w:t>- 5 de março: Objetivos</w:t>
+      </w:r>
+    </w:p>
+    <w:p>
+      <w:pPr>
+        <w:rPr>
+          <w:sz w:val="24"/>
+          <w:szCs w:val="24"/>
+        </w:rPr>
+      </w:pPr>
+      <w:r>
+        <w:rPr>
+          <w:sz w:val="24"/>
+          <w:szCs w:val="24"/>
+        </w:rPr>
+        <w:t>- 12 de abril: Escopo e não escopo</w:t>
+      </w:r>
+    </w:p>
+    <w:p>
+      <w:pPr>
+        <w:rPr>
+          <w:sz w:val="24"/>
+          <w:szCs w:val="24"/>
+        </w:rPr>
+      </w:pPr>
+      <w:r>
+        <w:rPr>
+          <w:sz w:val="24"/>
+          <w:szCs w:val="24"/>
+        </w:rPr>
+        <w:t xml:space="preserve"> </w:t>
+      </w:r>
+    </w:p>
+    <w:p>
+      <w:pPr>
+        <w:rPr>
+          <w:b/>
+          <w:bCs/>
+          <w:sz w:val="24"/>
+          <w:szCs w:val="24"/>
+        </w:rPr>
+      </w:pPr>
+      <w:r>
+        <w:rPr>
+          <w:b/>
+          <w:bCs/>
+          <w:sz w:val="24"/>
+          <w:szCs w:val="24"/>
+        </w:rPr>
+        <w:t>12 de abril (sexta-feira) – 10 de maio (sexta-feira): Requisitos Funcionais e Não Funcionais</w:t>
+      </w:r>
+    </w:p>
+    <w:p>
+      <w:pPr>
+        <w:rPr>
+          <w:sz w:val="24"/>
+          <w:szCs w:val="24"/>
+        </w:rPr>
+      </w:pPr>
+      <w:r>
+        <w:rPr>
+          <w:sz w:val="24"/>
+          <w:szCs w:val="24"/>
+        </w:rPr>
+        <w:t>- 19 a 26 de abril: Levantamento dos Requisitos Funcionais</w:t>
+      </w:r>
+    </w:p>
+    <w:p>
+      <w:pPr>
+        <w:rPr>
+          <w:sz w:val="24"/>
+          <w:szCs w:val="24"/>
+        </w:rPr>
+      </w:pPr>
+      <w:r>
+        <w:rPr>
+          <w:sz w:val="24"/>
+          <w:szCs w:val="24"/>
+        </w:rPr>
+        <w:t>- 26 de abril: Identificação dos Requisitos Não Funcionais</w:t>
+      </w:r>
+    </w:p>
+    <w:p>
+      <w:pPr>
+        <w:rPr>
+          <w:sz w:val="24"/>
+          <w:szCs w:val="24"/>
+        </w:rPr>
+      </w:pPr>
+      <w:r>
+        <w:rPr>
+          <w:sz w:val="24"/>
+          <w:szCs w:val="24"/>
+        </w:rPr>
+        <w:t>- 10 de maio :Aplicação da Metodologia ao Projeto</w:t>
+      </w:r>
+    </w:p>
+    <w:p>
+      <w:pPr>
+        <w:rPr>
+          <w:sz w:val="24"/>
+          <w:szCs w:val="24"/>
+        </w:rPr>
+      </w:pPr>
+      <w:r>
+        <w:rPr>
+          <w:sz w:val="24"/>
+          <w:szCs w:val="24"/>
+        </w:rPr>
+        <w:t xml:space="preserve"> </w:t>
+      </w:r>
+    </w:p>
+    <w:p>
+      <w:pPr>
+        <w:rPr>
+          <w:b/>
+          <w:bCs/>
+          <w:sz w:val="24"/>
+          <w:szCs w:val="24"/>
+        </w:rPr>
+      </w:pPr>
+      <w:r>
+        <w:rPr>
+          <w:b/>
+          <w:bCs/>
+          <w:sz w:val="24"/>
+          <w:szCs w:val="24"/>
+        </w:rPr>
+        <w:t xml:space="preserve"> 10 de maio (quinta-feira) 24 de maio (sexta-feira): Elaboração do Cronograma e Premissas</w:t>
+      </w:r>
+    </w:p>
+    <w:p>
+      <w:pPr>
+        <w:rPr>
+          <w:sz w:val="24"/>
+          <w:szCs w:val="24"/>
+        </w:rPr>
+      </w:pPr>
+      <w:r>
+        <w:rPr>
+          <w:sz w:val="24"/>
+          <w:szCs w:val="24"/>
+        </w:rPr>
+        <w:t>- 23 de maio: Desenvolvimento das Premissas</w:t>
+      </w:r>
+    </w:p>
+    <w:p>
+      <w:pPr>
+        <w:rPr>
+          <w:sz w:val="24"/>
+          <w:szCs w:val="24"/>
+        </w:rPr>
+      </w:pPr>
+      <w:r>
+        <w:rPr>
+          <w:sz w:val="24"/>
+          <w:szCs w:val="24"/>
+        </w:rPr>
+        <w:t xml:space="preserve">- 24 de maio: Elaboração do Cronograma </w:t>
+      </w:r>
+    </w:p>
+    <w:p>
+      <w:pPr>
+        <w:rPr>
+          <w:sz w:val="24"/>
+          <w:szCs w:val="24"/>
+        </w:rPr>
+      </w:pPr>
+    </w:p>
+    <w:p>
+      <w:pPr>
+        <w:rPr>
+          <w:b/>
+          <w:bCs/>
+          <w:sz w:val="24"/>
+          <w:szCs w:val="24"/>
+        </w:rPr>
+      </w:pPr>
+      <w:r>
+        <w:rPr>
+          <w:b/>
+          <w:bCs/>
+          <w:sz w:val="24"/>
+          <w:szCs w:val="24"/>
+        </w:rPr>
+        <w:lastRenderedPageBreak/>
+        <w:t>24 de maio – 31 de maio (sexta-feira</w:t>
+      </w:r>
+      <w:proofErr w:type="gramStart"/>
+      <w:r>
+        <w:rPr>
+          <w:b/>
+          <w:bCs/>
+          <w:sz w:val="24"/>
+          <w:szCs w:val="24"/>
+        </w:rPr>
+        <w:t>) :</w:t>
+      </w:r>
+      <w:proofErr w:type="gramEnd"/>
+      <w:r>
+        <w:rPr>
+          <w:b/>
+          <w:bCs/>
+          <w:sz w:val="24"/>
+          <w:szCs w:val="24"/>
+        </w:rPr>
+        <w:t xml:space="preserve"> Finalização e Entrega</w:t>
+      </w:r>
+    </w:p>
+    <w:p>
+      <w:pPr>
+        <w:rPr>
+          <w:sz w:val="24"/>
+          <w:szCs w:val="24"/>
+        </w:rPr>
+      </w:pPr>
+      <w:r>
+        <w:rPr>
+          <w:sz w:val="24"/>
+          <w:szCs w:val="24"/>
+        </w:rPr>
+        <w:t>-25 de maio: Reunião do grupo sobre as conclusões do trabalho</w:t>
+      </w:r>
+    </w:p>
+    <w:p>
+      <w:pPr>
+        <w:rPr>
+          <w:sz w:val="24"/>
+          <w:szCs w:val="24"/>
+        </w:rPr>
+      </w:pPr>
+      <w:r>
+        <w:rPr>
+          <w:sz w:val="24"/>
+          <w:szCs w:val="24"/>
+        </w:rPr>
+        <w:t>-27 de maio: Elaboração dos itens 11, 11.1 e 11.2</w:t>
+      </w:r>
+    </w:p>
+    <w:p>
+      <w:pPr>
+        <w:pStyle w:val="Ttulo1"/>
+        <w:spacing w:before="0" w:line="360" w:lineRule="auto"/>
+        <w:ind w:left="360"/>
+        <w:rPr>
+          <w:rFonts w:ascii="Arial" w:hAnsi="Arial" w:cs="Arial"/>
+          <w:color w:val="auto"/>
+          <w:sz w:val="24"/>
+          <w:szCs w:val="24"/>
+        </w:rPr>
+      </w:pPr>
     </w:p>
     <w:p>
       <w:pPr>
@@ -5513,7 +5847,6 @@
           <w:szCs w:val="24"/>
         </w:rPr>
       </w:pPr>
-      <w:bookmarkStart w:id="9" w:name="_Toc161406289"/>
       <w:r>
         <w:rPr>
           <w:rFonts w:ascii="Arial" w:hAnsi="Arial" w:cs="Arial"/>
@@ -5521,7 +5854,6 @@
           <w:sz w:val="24"/>
           <w:szCs w:val="24"/>
         </w:rPr>
-        <w:lastRenderedPageBreak/>
         <w:t>PREMISSAS</w:t>
       </w:r>
       <w:bookmarkEnd w:id="9"/>
@@ -5544,6 +5876,7 @@
           <w:rFonts w:ascii="Arial" w:hAnsi="Arial" w:cs="Arial"/>
           <w:sz w:val="24"/>
           <w:szCs w:val="24"/>
+          <w:u w:val="single"/>
         </w:rPr>
       </w:pPr>
     </w:p>
@@ -5558,148 +5891,6 @@
           <w:szCs w:val="24"/>
         </w:rPr>
       </w:pPr>
-      <w:r>
-        <w:rPr>
-          <w:rFonts w:ascii="Arial" w:hAnsi="Arial" w:cs="Arial"/>
-          <w:sz w:val="24"/>
-          <w:szCs w:val="24"/>
-        </w:rPr>
-        <w:t>Premissas são os fatores associados ao escopo do projeto que, para fins de planejamento, são assumidos como verdadeiros, reais ou certos sem a necessidade de prova ou demonstração. Ou seja, são hipóteses ou pressupostos.</w:t>
-      </w:r>
-    </w:p>
-    <w:p>
-      <w:pPr>
-        <w:spacing w:after="0" w:line="360" w:lineRule="auto"/>
-        <w:ind w:firstLine="1134"/>
-        <w:jc w:val="both"/>
-        <w:rPr>
-          <w:rFonts w:ascii="Arial" w:hAnsi="Arial" w:cs="Arial"/>
-          <w:sz w:val="24"/>
-          <w:szCs w:val="24"/>
-        </w:rPr>
-      </w:pPr>
-    </w:p>
-    <w:p>
-      <w:pPr>
-        <w:spacing w:after="0" w:line="360" w:lineRule="auto"/>
-        <w:ind w:firstLine="1134"/>
-        <w:jc w:val="both"/>
-        <w:rPr>
-          <w:rFonts w:ascii="Arial" w:hAnsi="Arial" w:cs="Arial"/>
-          <w:sz w:val="24"/>
-          <w:szCs w:val="24"/>
-        </w:rPr>
-      </w:pPr>
-      <w:r>
-        <w:rPr>
-          <w:rFonts w:ascii="Arial" w:hAnsi="Arial" w:cs="Arial"/>
-          <w:sz w:val="24"/>
-          <w:szCs w:val="24"/>
-        </w:rPr>
-        <w:t>Exemplos de premissas de um sistema:</w:t>
-      </w:r>
-    </w:p>
-    <w:p>
-      <w:pPr>
-        <w:numPr>
-          <w:ilvl w:val="0"/>
-          <w:numId w:val="16"/>
-        </w:numPr>
-        <w:tabs>
-          <w:tab w:val="clear" w:pos="720"/>
-          <w:tab w:val="num" w:pos="993"/>
-        </w:tabs>
-        <w:spacing w:after="0" w:line="360" w:lineRule="auto"/>
-        <w:ind w:hanging="11"/>
-        <w:jc w:val="both"/>
-        <w:rPr>
-          <w:rFonts w:ascii="Arial" w:hAnsi="Arial" w:cs="Arial"/>
-        </w:rPr>
-      </w:pPr>
-      <w:r>
-        <w:rPr>
-          <w:rFonts w:ascii="Arial" w:hAnsi="Arial" w:cs="Arial"/>
-        </w:rPr>
-        <w:t>Serão disponibilizados computadores na rede PUC, um computador por aluno;</w:t>
-      </w:r>
-    </w:p>
-    <w:p>
-      <w:pPr>
-        <w:numPr>
-          <w:ilvl w:val="0"/>
-          <w:numId w:val="16"/>
-        </w:numPr>
-        <w:tabs>
-          <w:tab w:val="clear" w:pos="720"/>
-          <w:tab w:val="num" w:pos="993"/>
-        </w:tabs>
-        <w:spacing w:after="0" w:line="360" w:lineRule="auto"/>
-        <w:ind w:hanging="11"/>
-        <w:jc w:val="both"/>
-        <w:rPr>
-          <w:rFonts w:ascii="Arial" w:hAnsi="Arial" w:cs="Arial"/>
-        </w:rPr>
-      </w:pPr>
-      <w:r>
-        <w:rPr>
-          <w:rFonts w:ascii="Arial" w:hAnsi="Arial" w:cs="Arial"/>
-        </w:rPr>
-        <w:t xml:space="preserve">São necessários </w:t>
-      </w:r>
-      <w:r>
-        <w:rPr>
-          <w:rFonts w:ascii="Arial" w:hAnsi="Arial" w:cs="Arial"/>
-        </w:rPr>
-        <w:t>Softwares específicos para elaboração e execução do sistema/programa.</w:t>
-      </w:r>
-    </w:p>
-    <w:p>
-      <w:pPr>
-        <w:numPr>
-          <w:ilvl w:val="0"/>
-          <w:numId w:val="16"/>
-        </w:numPr>
-        <w:tabs>
-          <w:tab w:val="clear" w:pos="720"/>
-          <w:tab w:val="num" w:pos="993"/>
-        </w:tabs>
-        <w:spacing w:after="0" w:line="360" w:lineRule="auto"/>
-        <w:ind w:hanging="11"/>
-        <w:jc w:val="both"/>
-        <w:rPr>
-          <w:rFonts w:ascii="Arial" w:hAnsi="Arial" w:cs="Arial"/>
-        </w:rPr>
-      </w:pPr>
-      <w:r>
-        <w:rPr>
-          <w:rFonts w:ascii="Arial" w:hAnsi="Arial" w:cs="Arial"/>
-        </w:rPr>
-        <w:t>Acesso a Internet.</w:t>
-      </w:r>
-    </w:p>
-    <w:p>
-      <w:pPr>
-        <w:numPr>
-          <w:ilvl w:val="0"/>
-          <w:numId w:val="16"/>
-        </w:numPr>
-        <w:tabs>
-          <w:tab w:val="clear" w:pos="720"/>
-          <w:tab w:val="num" w:pos="993"/>
-        </w:tabs>
-        <w:spacing w:after="0" w:line="360" w:lineRule="auto"/>
-        <w:ind w:hanging="11"/>
-        <w:jc w:val="both"/>
-        <w:rPr>
-          <w:rFonts w:ascii="Arial" w:hAnsi="Arial" w:cs="Arial"/>
-        </w:rPr>
-      </w:pPr>
-      <w:r>
-        <w:rPr>
-          <w:rFonts w:ascii="Arial" w:hAnsi="Arial" w:cs="Arial"/>
-        </w:rPr>
-        <w:t>Browser instalado.</w:t>
-      </w:r>
     </w:p>
     <w:p>
       <w:pPr>
@@ -5710,6 +5901,49 @@
           <w:rFonts w:ascii="Arial" w:hAnsi="Arial" w:cs="Arial"/>
         </w:rPr>
       </w:pPr>
+      <w:r>
+        <w:rPr>
+          <w:rFonts w:ascii="Arial" w:hAnsi="Arial" w:cs="Arial"/>
+          <w:sz w:val="24"/>
+          <w:szCs w:val="24"/>
+        </w:rPr>
+        <w:t xml:space="preserve">   Entre as ferramentas que serão necessárias para o bom funcionamento do sistema os usuários do sistema terão necessitam ter um nível básico de informática suficiente para usar o software sem grandes problemas </w:t>
+      </w:r>
+      <w:bookmarkStart w:id="10" w:name="_Int_yqhLBTRU"/>
+      <w:r>
+        <w:rPr>
+          <w:rFonts w:ascii="Arial" w:hAnsi="Arial" w:cs="Arial"/>
+          <w:sz w:val="24"/>
+          <w:szCs w:val="24"/>
+        </w:rPr>
+        <w:t>e também</w:t>
+      </w:r>
+      <w:bookmarkEnd w:id="10"/>
+      <w:r>
+        <w:rPr>
+          <w:rFonts w:ascii="Arial" w:hAnsi="Arial" w:cs="Arial"/>
+          <w:sz w:val="24"/>
+          <w:szCs w:val="24"/>
+        </w:rPr>
+        <w:t xml:space="preserve"> receberão uma experiência de usuário consistente em várias plataformas e dispositivos. O sistema de controle de estoque será usado pelas microempresas que precisam de uma forma barata e eficaz para administrar suas operações e para operá-lo, portanto necessitarão ter acesso a recursos de informática básicos. </w:t>
+      </w:r>
+      <w:r>
+        <w:tab/>
+      </w:r>
+      <w:r>
+        <w:tab/>
+      </w:r>
+      <w:r>
+        <w:tab/>
+      </w:r>
+      <w:r>
+        <w:rPr>
+          <w:rFonts w:ascii="Arial" w:hAnsi="Arial" w:cs="Arial"/>
+          <w:sz w:val="24"/>
+          <w:szCs w:val="24"/>
+        </w:rPr>
+        <w:t xml:space="preserve">   Além disso, o sistema precisa ser conectado a outros setores da empresa, como compras, fabricação e vendas.</w:t>
+      </w:r>
     </w:p>
     <w:p>
       <w:pPr>
@@ -5765,7 +5999,7 @@
           <w:szCs w:val="24"/>
         </w:rPr>
       </w:pPr>
-      <w:bookmarkStart w:id="10" w:name="_Toc161406290"/>
+      <w:bookmarkStart w:id="11" w:name="_Toc161406290"/>
       <w:r>
         <w:rPr>
           <w:rFonts w:ascii="Arial" w:hAnsi="Arial" w:cs="Arial"/>
@@ -5776,7 +6010,7 @@
         <w:lastRenderedPageBreak/>
         <w:t>CONCLUSÃO</w:t>
       </w:r>
-      <w:bookmarkEnd w:id="10"/>
+      <w:bookmarkEnd w:id="11"/>
     </w:p>
     <w:p>
       <w:pPr>
@@ -5890,7 +6124,7 @@
           <w:szCs w:val="24"/>
         </w:rPr>
       </w:pPr>
-      <w:bookmarkStart w:id="11" w:name="_Toc161406291"/>
+      <w:bookmarkStart w:id="12" w:name="_Toc161406291"/>
       <w:r>
         <w:rPr>
           <w:rFonts w:ascii="Arial" w:hAnsi="Arial" w:cs="Arial"/>
@@ -5900,7 +6134,7 @@
         </w:rPr>
         <w:t>Resultados obtidos</w:t>
       </w:r>
-      <w:bookmarkEnd w:id="11"/>
+      <w:bookmarkEnd w:id="12"/>
     </w:p>
     <w:p>
       <w:pPr>
@@ -5974,7 +6208,7 @@
           <w:szCs w:val="24"/>
         </w:rPr>
       </w:pPr>
-      <w:bookmarkStart w:id="12" w:name="_Toc161406292"/>
+      <w:bookmarkStart w:id="13" w:name="_Toc161406292"/>
       <w:r>
         <w:rPr>
           <w:rFonts w:ascii="Arial" w:hAnsi="Arial" w:cs="Arial"/>
@@ -5984,7 +6218,7 @@
         </w:rPr>
         <w:t>Sugestões de melhorias</w:t>
       </w:r>
-      <w:bookmarkEnd w:id="12"/>
+      <w:bookmarkEnd w:id="13"/>
     </w:p>
     <w:p>
       <w:pPr>
@@ -6061,7 +6295,7 @@
           <w:szCs w:val="24"/>
         </w:rPr>
       </w:pPr>
-      <w:bookmarkStart w:id="13" w:name="_Toc161406293"/>
+      <w:bookmarkStart w:id="14" w:name="_Toc161406293"/>
       <w:r>
         <w:rPr>
           <w:rFonts w:ascii="Arial" w:hAnsi="Arial" w:cs="Arial"/>
@@ -6072,7 +6306,7 @@
         <w:lastRenderedPageBreak/>
         <w:t>REFERÊNCIAS</w:t>
       </w:r>
-      <w:bookmarkEnd w:id="13"/>
+      <w:bookmarkEnd w:id="14"/>
     </w:p>
     <w:p>
       <w:pPr>

</xml_diff>

<commit_message>
Adicionando usuario e senha para o programa.
</commit_message>
<xml_diff>
--- a/Modelo descritivo 2024 - PI_SI.docx
+++ b/Modelo descritivo 2024 - PI_SI.docx
@@ -6041,47 +6041,331 @@
           <w:sz w:val="24"/>
           <w:szCs w:val="24"/>
         </w:rPr>
-        <w:t xml:space="preserve">A conclusão deve responder </w:t>
-      </w:r>
-      <w:r>
-        <w:rPr>
-          <w:rFonts w:ascii="Arial" w:hAnsi="Arial" w:cs="Arial"/>
-          <w:sz w:val="24"/>
-          <w:szCs w:val="24"/>
-        </w:rPr>
-        <w:t xml:space="preserve">se </w:t>
-      </w:r>
-      <w:r>
-        <w:rPr>
-          <w:rFonts w:ascii="Arial" w:hAnsi="Arial" w:cs="Arial"/>
-          <w:sz w:val="24"/>
-          <w:szCs w:val="24"/>
-        </w:rPr>
-        <w:t>os objetivos do trabalho</w:t>
-      </w:r>
-      <w:r>
-        <w:rPr>
-          <w:rFonts w:ascii="Arial" w:hAnsi="Arial" w:cs="Arial"/>
-          <w:sz w:val="24"/>
-          <w:szCs w:val="24"/>
-        </w:rPr>
-        <w:t xml:space="preserve"> foram alcançados</w:t>
-      </w:r>
-      <w:r>
-        <w:rPr>
-          <w:rFonts w:ascii="Arial" w:hAnsi="Arial" w:cs="Arial"/>
-          <w:sz w:val="24"/>
-          <w:szCs w:val="24"/>
-        </w:rPr>
-        <w:t>. Deve ser clara e concisa, e referir-se às hipóteses levantadas e discutidas no trabalho. Não é recomendável a inclu</w:t>
-      </w:r>
-      <w:r>
-        <w:rPr>
-          <w:rFonts w:ascii="Arial" w:hAnsi="Arial" w:cs="Arial"/>
-          <w:sz w:val="24"/>
-          <w:szCs w:val="24"/>
-        </w:rPr>
-        <w:t>são de citação bibliográfica (final do trabalho).</w:t>
+        <w:t>A dualidade entre a an</w:t>
+      </w:r>
+      <w:r>
+        <w:rPr>
+          <w:rFonts w:ascii="Arial" w:hAnsi="Arial" w:cs="Arial" w:hint="eastAsia"/>
+          <w:sz w:val="24"/>
+          <w:szCs w:val="24"/>
+        </w:rPr>
+        <w:t>á</w:t>
+      </w:r>
+      <w:r>
+        <w:rPr>
+          <w:rFonts w:ascii="Arial" w:hAnsi="Arial" w:cs="Arial"/>
+          <w:sz w:val="24"/>
+          <w:szCs w:val="24"/>
+        </w:rPr>
+        <w:t>lise e realiza</w:t>
+      </w:r>
+      <w:r>
+        <w:rPr>
+          <w:rFonts w:ascii="Arial" w:hAnsi="Arial" w:cs="Arial" w:hint="eastAsia"/>
+          <w:sz w:val="24"/>
+          <w:szCs w:val="24"/>
+        </w:rPr>
+        <w:t>çã</w:t>
+      </w:r>
+      <w:r>
+        <w:rPr>
+          <w:rFonts w:ascii="Arial" w:hAnsi="Arial" w:cs="Arial"/>
+          <w:sz w:val="24"/>
+          <w:szCs w:val="24"/>
+        </w:rPr>
+        <w:t>o do relat</w:t>
+      </w:r>
+      <w:r>
+        <w:rPr>
+          <w:rFonts w:ascii="Arial" w:hAnsi="Arial" w:cs="Arial" w:hint="eastAsia"/>
+          <w:sz w:val="24"/>
+          <w:szCs w:val="24"/>
+        </w:rPr>
+        <w:t>ó</w:t>
+      </w:r>
+      <w:r>
+        <w:rPr>
+          <w:rFonts w:ascii="Arial" w:hAnsi="Arial" w:cs="Arial"/>
+          <w:sz w:val="24"/>
+          <w:szCs w:val="24"/>
+        </w:rPr>
+        <w:t>rio, juntamente com o desenvolvimento do c</w:t>
+      </w:r>
+      <w:r>
+        <w:rPr>
+          <w:rFonts w:ascii="Arial" w:hAnsi="Arial" w:cs="Arial" w:hint="eastAsia"/>
+          <w:sz w:val="24"/>
+          <w:szCs w:val="24"/>
+        </w:rPr>
+        <w:t>ó</w:t>
+      </w:r>
+      <w:r>
+        <w:rPr>
+          <w:rFonts w:ascii="Arial" w:hAnsi="Arial" w:cs="Arial"/>
+          <w:sz w:val="24"/>
+          <w:szCs w:val="24"/>
+        </w:rPr>
+        <w:t>digo, foi fundamental para o sucesso do projeto de sistema de estoque. A combina</w:t>
+      </w:r>
+      <w:r>
+        <w:rPr>
+          <w:rFonts w:ascii="Arial" w:hAnsi="Arial" w:cs="Arial" w:hint="eastAsia"/>
+          <w:sz w:val="24"/>
+          <w:szCs w:val="24"/>
+        </w:rPr>
+        <w:t>çã</w:t>
+      </w:r>
+      <w:r>
+        <w:rPr>
+          <w:rFonts w:ascii="Arial" w:hAnsi="Arial" w:cs="Arial"/>
+          <w:sz w:val="24"/>
+          <w:szCs w:val="24"/>
+        </w:rPr>
+        <w:t>o desses aspectos anal</w:t>
+      </w:r>
+      <w:r>
+        <w:rPr>
+          <w:rFonts w:ascii="Arial" w:hAnsi="Arial" w:cs="Arial" w:hint="eastAsia"/>
+          <w:sz w:val="24"/>
+          <w:szCs w:val="24"/>
+        </w:rPr>
+        <w:t>í</w:t>
+      </w:r>
+      <w:r>
+        <w:rPr>
+          <w:rFonts w:ascii="Arial" w:hAnsi="Arial" w:cs="Arial"/>
+          <w:sz w:val="24"/>
+          <w:szCs w:val="24"/>
+        </w:rPr>
+        <w:t>ticos e pr</w:t>
+      </w:r>
+      <w:r>
+        <w:rPr>
+          <w:rFonts w:ascii="Arial" w:hAnsi="Arial" w:cs="Arial" w:hint="eastAsia"/>
+          <w:sz w:val="24"/>
+          <w:szCs w:val="24"/>
+        </w:rPr>
+        <w:t>á</w:t>
+      </w:r>
+      <w:r>
+        <w:rPr>
+          <w:rFonts w:ascii="Arial" w:hAnsi="Arial" w:cs="Arial"/>
+          <w:sz w:val="24"/>
+          <w:szCs w:val="24"/>
+        </w:rPr>
+        <w:t>ticos facilitou uma vis</w:t>
+      </w:r>
+      <w:r>
+        <w:rPr>
+          <w:rFonts w:ascii="Arial" w:hAnsi="Arial" w:cs="Arial" w:hint="eastAsia"/>
+          <w:sz w:val="24"/>
+          <w:szCs w:val="24"/>
+        </w:rPr>
+        <w:t>ã</w:t>
+      </w:r>
+      <w:r>
+        <w:rPr>
+          <w:rFonts w:ascii="Arial" w:hAnsi="Arial" w:cs="Arial"/>
+          <w:sz w:val="24"/>
+          <w:szCs w:val="24"/>
+        </w:rPr>
+        <w:t>o abrangente do grupo sobre o projeto. O objetivo geral, focado nas principais funcionalidades de um sistema de estoque, foi alcan</w:t>
+      </w:r>
+      <w:r>
+        <w:rPr>
+          <w:rFonts w:ascii="Arial" w:hAnsi="Arial" w:cs="Arial" w:hint="eastAsia"/>
+          <w:sz w:val="24"/>
+          <w:szCs w:val="24"/>
+        </w:rPr>
+        <w:t>ç</w:t>
+      </w:r>
+      <w:r>
+        <w:rPr>
+          <w:rFonts w:ascii="Arial" w:hAnsi="Arial" w:cs="Arial"/>
+          <w:sz w:val="24"/>
+          <w:szCs w:val="24"/>
+        </w:rPr>
+        <w:t>ado, incluindo aspectos como seguran</w:t>
+      </w:r>
+      <w:r>
+        <w:rPr>
+          <w:rFonts w:ascii="Arial" w:hAnsi="Arial" w:cs="Arial" w:hint="eastAsia"/>
+          <w:sz w:val="24"/>
+          <w:szCs w:val="24"/>
+        </w:rPr>
+        <w:t>ç</w:t>
+      </w:r>
+      <w:r>
+        <w:rPr>
+          <w:rFonts w:ascii="Arial" w:hAnsi="Arial" w:cs="Arial"/>
+          <w:sz w:val="24"/>
+          <w:szCs w:val="24"/>
+        </w:rPr>
+        <w:t>a, gerenciamento e registro eficaz.</w:t>
+      </w:r>
+    </w:p>
+    <w:p>
+      <w:pPr>
+        <w:spacing w:after="0" w:line="360" w:lineRule="auto"/>
+        <w:ind w:firstLine="1134"/>
+        <w:jc w:val="both"/>
+        <w:rPr>
+          <w:rFonts w:ascii="Arial" w:hAnsi="Arial" w:cs="Arial"/>
+          <w:sz w:val="24"/>
+          <w:szCs w:val="24"/>
+        </w:rPr>
+      </w:pPr>
+      <w:r>
+        <w:rPr>
+          <w:rFonts w:ascii="Arial" w:hAnsi="Arial" w:cs="Arial"/>
+          <w:sz w:val="24"/>
+          <w:szCs w:val="24"/>
+        </w:rPr>
+        <w:t xml:space="preserve">     Embora implementa</w:t>
+      </w:r>
+      <w:r>
+        <w:rPr>
+          <w:rFonts w:ascii="Arial" w:hAnsi="Arial" w:cs="Arial" w:hint="eastAsia"/>
+          <w:sz w:val="24"/>
+          <w:szCs w:val="24"/>
+        </w:rPr>
+        <w:t>çõ</w:t>
+      </w:r>
+      <w:r>
+        <w:rPr>
+          <w:rFonts w:ascii="Arial" w:hAnsi="Arial" w:cs="Arial"/>
+          <w:sz w:val="24"/>
+          <w:szCs w:val="24"/>
+        </w:rPr>
+        <w:t>es muito avan</w:t>
+      </w:r>
+      <w:r>
+        <w:rPr>
+          <w:rFonts w:ascii="Arial" w:hAnsi="Arial" w:cs="Arial" w:hint="eastAsia"/>
+          <w:sz w:val="24"/>
+          <w:szCs w:val="24"/>
+        </w:rPr>
+        <w:t>ç</w:t>
+      </w:r>
+      <w:r>
+        <w:rPr>
+          <w:rFonts w:ascii="Arial" w:hAnsi="Arial" w:cs="Arial"/>
+          <w:sz w:val="24"/>
+          <w:szCs w:val="24"/>
+        </w:rPr>
+        <w:t>adas n</w:t>
+      </w:r>
+      <w:r>
+        <w:rPr>
+          <w:rFonts w:ascii="Arial" w:hAnsi="Arial" w:cs="Arial" w:hint="eastAsia"/>
+          <w:sz w:val="24"/>
+          <w:szCs w:val="24"/>
+        </w:rPr>
+        <w:t>ã</w:t>
+      </w:r>
+      <w:r>
+        <w:rPr>
+          <w:rFonts w:ascii="Arial" w:hAnsi="Arial" w:cs="Arial"/>
+          <w:sz w:val="24"/>
+          <w:szCs w:val="24"/>
+        </w:rPr>
+        <w:t>o tenham sido necess</w:t>
+      </w:r>
+      <w:r>
+        <w:rPr>
+          <w:rFonts w:ascii="Arial" w:hAnsi="Arial" w:cs="Arial" w:hint="eastAsia"/>
+          <w:sz w:val="24"/>
+          <w:szCs w:val="24"/>
+        </w:rPr>
+        <w:t>á</w:t>
+      </w:r>
+      <w:r>
+        <w:rPr>
+          <w:rFonts w:ascii="Arial" w:hAnsi="Arial" w:cs="Arial"/>
+          <w:sz w:val="24"/>
+          <w:szCs w:val="24"/>
+        </w:rPr>
+        <w:t xml:space="preserve">rias devido </w:t>
+      </w:r>
+      <w:r>
+        <w:rPr>
+          <w:rFonts w:ascii="Arial" w:hAnsi="Arial" w:cs="Arial" w:hint="eastAsia"/>
+          <w:sz w:val="24"/>
+          <w:szCs w:val="24"/>
+        </w:rPr>
+        <w:t>à</w:t>
+      </w:r>
+      <w:r>
+        <w:rPr>
+          <w:rFonts w:ascii="Arial" w:hAnsi="Arial" w:cs="Arial"/>
+          <w:sz w:val="24"/>
+          <w:szCs w:val="24"/>
+        </w:rPr>
+        <w:t xml:space="preserve"> dire</w:t>
+      </w:r>
+      <w:r>
+        <w:rPr>
+          <w:rFonts w:ascii="Arial" w:hAnsi="Arial" w:cs="Arial" w:hint="eastAsia"/>
+          <w:sz w:val="24"/>
+          <w:szCs w:val="24"/>
+        </w:rPr>
+        <w:t>çã</w:t>
+      </w:r>
+      <w:r>
+        <w:rPr>
+          <w:rFonts w:ascii="Arial" w:hAnsi="Arial" w:cs="Arial"/>
+          <w:sz w:val="24"/>
+          <w:szCs w:val="24"/>
+        </w:rPr>
+        <w:t>o voltada para a simplicidade, os conceitos atualizados ao longo do desenvolvimento foram aplicados e alcan</w:t>
+      </w:r>
+      <w:r>
+        <w:rPr>
+          <w:rFonts w:ascii="Arial" w:hAnsi="Arial" w:cs="Arial" w:hint="eastAsia"/>
+          <w:sz w:val="24"/>
+          <w:szCs w:val="24"/>
+        </w:rPr>
+        <w:t>ç</w:t>
+      </w:r>
+      <w:r>
+        <w:rPr>
+          <w:rFonts w:ascii="Arial" w:hAnsi="Arial" w:cs="Arial"/>
+          <w:sz w:val="24"/>
+          <w:szCs w:val="24"/>
+        </w:rPr>
+        <w:t>ados de maneira ideal. Em resumo, a integra</w:t>
+      </w:r>
+      <w:r>
+        <w:rPr>
+          <w:rFonts w:ascii="Arial" w:hAnsi="Arial" w:cs="Arial" w:hint="eastAsia"/>
+          <w:sz w:val="24"/>
+          <w:szCs w:val="24"/>
+        </w:rPr>
+        <w:t>çã</w:t>
+      </w:r>
+      <w:r>
+        <w:rPr>
+          <w:rFonts w:ascii="Arial" w:hAnsi="Arial" w:cs="Arial"/>
+          <w:sz w:val="24"/>
+          <w:szCs w:val="24"/>
+        </w:rPr>
+        <w:t xml:space="preserve">o harmoniosa dos objetivos do trabalho resultou em um projeto bem-sucedido, atendendo </w:t>
+      </w:r>
+      <w:r>
+        <w:rPr>
+          <w:rFonts w:ascii="Arial" w:hAnsi="Arial" w:cs="Arial" w:hint="eastAsia"/>
+          <w:sz w:val="24"/>
+          <w:szCs w:val="24"/>
+        </w:rPr>
+        <w:t>à</w:t>
+      </w:r>
+      <w:r>
+        <w:rPr>
+          <w:rFonts w:ascii="Arial" w:hAnsi="Arial" w:cs="Arial"/>
+          <w:sz w:val="24"/>
+          <w:szCs w:val="24"/>
+        </w:rPr>
+        <w:t>s necessidades identificadas.</w:t>
       </w:r>
     </w:p>
     <w:p>
@@ -6165,7 +6449,135 @@
           <w:sz w:val="24"/>
           <w:szCs w:val="24"/>
         </w:rPr>
-        <w:t>Descrever os principais resultados obtidos no desenvolvimento do sistema.</w:t>
+        <w:t>Nossos objetivos foram alcan</w:t>
+      </w:r>
+      <w:r>
+        <w:rPr>
+          <w:rFonts w:ascii="Arial" w:hAnsi="Arial" w:cs="Arial" w:hint="eastAsia"/>
+          <w:sz w:val="24"/>
+          <w:szCs w:val="24"/>
+        </w:rPr>
+        <w:t>ç</w:t>
+      </w:r>
+      <w:r>
+        <w:rPr>
+          <w:rFonts w:ascii="Arial" w:hAnsi="Arial" w:cs="Arial"/>
+          <w:sz w:val="24"/>
+          <w:szCs w:val="24"/>
+        </w:rPr>
+        <w:t>ados com sucesso, discutindo hip</w:t>
+      </w:r>
+      <w:r>
+        <w:rPr>
+          <w:rFonts w:ascii="Arial" w:hAnsi="Arial" w:cs="Arial" w:hint="eastAsia"/>
+          <w:sz w:val="24"/>
+          <w:szCs w:val="24"/>
+        </w:rPr>
+        <w:t>ó</w:t>
+      </w:r>
+      <w:r>
+        <w:rPr>
+          <w:rFonts w:ascii="Arial" w:hAnsi="Arial" w:cs="Arial"/>
+          <w:sz w:val="24"/>
+          <w:szCs w:val="24"/>
+        </w:rPr>
+        <w:t>teses claras sobre nosso trabalho, como problemas de gest</w:t>
+      </w:r>
+      <w:r>
+        <w:rPr>
+          <w:rFonts w:ascii="Arial" w:hAnsi="Arial" w:cs="Arial" w:hint="eastAsia"/>
+          <w:sz w:val="24"/>
+          <w:szCs w:val="24"/>
+        </w:rPr>
+        <w:t>ã</w:t>
+      </w:r>
+      <w:r>
+        <w:rPr>
+          <w:rFonts w:ascii="Arial" w:hAnsi="Arial" w:cs="Arial"/>
+          <w:sz w:val="24"/>
+          <w:szCs w:val="24"/>
+        </w:rPr>
+        <w:t>o de estoque e inefici</w:t>
+      </w:r>
+      <w:r>
+        <w:rPr>
+          <w:rFonts w:ascii="Arial" w:hAnsi="Arial" w:cs="Arial" w:hint="eastAsia"/>
+          <w:sz w:val="24"/>
+          <w:szCs w:val="24"/>
+        </w:rPr>
+        <w:t>ê</w:t>
+      </w:r>
+      <w:r>
+        <w:rPr>
+          <w:rFonts w:ascii="Arial" w:hAnsi="Arial" w:cs="Arial"/>
+          <w:sz w:val="24"/>
+          <w:szCs w:val="24"/>
+        </w:rPr>
+        <w:t>ncia do sistema. Propusemos a solu</w:t>
+      </w:r>
+      <w:r>
+        <w:rPr>
+          <w:rFonts w:ascii="Arial" w:hAnsi="Arial" w:cs="Arial" w:hint="eastAsia"/>
+          <w:sz w:val="24"/>
+          <w:szCs w:val="24"/>
+        </w:rPr>
+        <w:t>çã</w:t>
+      </w:r>
+      <w:r>
+        <w:rPr>
+          <w:rFonts w:ascii="Arial" w:hAnsi="Arial" w:cs="Arial"/>
+          <w:sz w:val="24"/>
+          <w:szCs w:val="24"/>
+        </w:rPr>
+        <w:t>o com um software de controle de estoque para reduzir custos e aumentar a efic</w:t>
+      </w:r>
+      <w:r>
+        <w:rPr>
+          <w:rFonts w:ascii="Arial" w:hAnsi="Arial" w:cs="Arial" w:hint="eastAsia"/>
+          <w:sz w:val="24"/>
+          <w:szCs w:val="24"/>
+        </w:rPr>
+        <w:t>á</w:t>
+      </w:r>
+      <w:r>
+        <w:rPr>
+          <w:rFonts w:ascii="Arial" w:hAnsi="Arial" w:cs="Arial"/>
+          <w:sz w:val="24"/>
+          <w:szCs w:val="24"/>
+        </w:rPr>
+        <w:t>cia da produ</w:t>
+      </w:r>
+      <w:r>
+        <w:rPr>
+          <w:rFonts w:ascii="Arial" w:hAnsi="Arial" w:cs="Arial" w:hint="eastAsia"/>
+          <w:sz w:val="24"/>
+          <w:szCs w:val="24"/>
+        </w:rPr>
+        <w:t>çã</w:t>
+      </w:r>
+      <w:r>
+        <w:rPr>
+          <w:rFonts w:ascii="Arial" w:hAnsi="Arial" w:cs="Arial"/>
+          <w:sz w:val="24"/>
+          <w:szCs w:val="24"/>
+        </w:rPr>
+        <w:t>o. Esse software gerencia, controla e monitora itens armazenados, maximizando vendas e economizando em transporte. A pesquisa foi fundamental para um projeto colaborativo que resolve problemas comuns de empresas, resultando em um sistema eficaz e seguran</w:t>
+      </w:r>
+      <w:r>
+        <w:rPr>
+          <w:rFonts w:ascii="Arial" w:hAnsi="Arial" w:cs="Arial" w:hint="eastAsia"/>
+          <w:sz w:val="24"/>
+          <w:szCs w:val="24"/>
+        </w:rPr>
+        <w:t>ç</w:t>
+      </w:r>
+      <w:r>
+        <w:rPr>
+          <w:rFonts w:ascii="Arial" w:hAnsi="Arial" w:cs="Arial"/>
+          <w:sz w:val="24"/>
+          <w:szCs w:val="24"/>
+        </w:rPr>
+        <w:t>a integrada.</w:t>
       </w:r>
     </w:p>
     <w:p>
@@ -6249,7 +6661,128 @@
           <w:sz w:val="24"/>
           <w:szCs w:val="24"/>
         </w:rPr>
-        <w:t>Sugestões de melhorias levantadas para o sistema durante o seu desenvolvimento e que não estavam listadas no escopo do projeto</w:t>
+        <w:t>Estabelecemos um sistema eficaz para o controle de estoque, com usabilidade e seguran</w:t>
+      </w:r>
+      <w:r>
+        <w:rPr>
+          <w:rFonts w:ascii="Arial" w:hAnsi="Arial" w:cs="Arial" w:hint="eastAsia"/>
+          <w:sz w:val="24"/>
+          <w:szCs w:val="24"/>
+        </w:rPr>
+        <w:t>ç</w:t>
+      </w:r>
+      <w:r>
+        <w:rPr>
+          <w:rFonts w:ascii="Arial" w:hAnsi="Arial" w:cs="Arial"/>
+          <w:sz w:val="24"/>
+          <w:szCs w:val="24"/>
+        </w:rPr>
+        <w:t>a integradas. Avaliamos pontos de melhoria durante e ap</w:t>
+      </w:r>
+      <w:r>
+        <w:rPr>
+          <w:rFonts w:ascii="Arial" w:hAnsi="Arial" w:cs="Arial" w:hint="eastAsia"/>
+          <w:sz w:val="24"/>
+          <w:szCs w:val="24"/>
+        </w:rPr>
+        <w:t>ó</w:t>
+      </w:r>
+      <w:r>
+        <w:rPr>
+          <w:rFonts w:ascii="Arial" w:hAnsi="Arial" w:cs="Arial"/>
+          <w:sz w:val="24"/>
+          <w:szCs w:val="24"/>
+        </w:rPr>
+        <w:t>s o projeto, aprimorando nossas habilidades t</w:t>
+      </w:r>
+      <w:r>
+        <w:rPr>
+          <w:rFonts w:ascii="Arial" w:hAnsi="Arial" w:cs="Arial" w:hint="eastAsia"/>
+          <w:sz w:val="24"/>
+          <w:szCs w:val="24"/>
+        </w:rPr>
+        <w:t>é</w:t>
+      </w:r>
+      <w:r>
+        <w:rPr>
+          <w:rFonts w:ascii="Arial" w:hAnsi="Arial" w:cs="Arial"/>
+          <w:sz w:val="24"/>
+          <w:szCs w:val="24"/>
+        </w:rPr>
+        <w:t>cnicas. Para melhorias futuras, sugerimos otimiza</w:t>
+      </w:r>
+      <w:r>
+        <w:rPr>
+          <w:rFonts w:ascii="Arial" w:hAnsi="Arial" w:cs="Arial" w:hint="eastAsia"/>
+          <w:sz w:val="24"/>
+          <w:szCs w:val="24"/>
+        </w:rPr>
+        <w:t>çã</w:t>
+      </w:r>
+      <w:r>
+        <w:rPr>
+          <w:rFonts w:ascii="Arial" w:hAnsi="Arial" w:cs="Arial"/>
+          <w:sz w:val="24"/>
+          <w:szCs w:val="24"/>
+        </w:rPr>
+        <w:t>o de layout e armazenamento, previs</w:t>
+      </w:r>
+      <w:r>
+        <w:rPr>
+          <w:rFonts w:ascii="Arial" w:hAnsi="Arial" w:cs="Arial" w:hint="eastAsia"/>
+          <w:sz w:val="24"/>
+          <w:szCs w:val="24"/>
+        </w:rPr>
+        <w:t>ã</w:t>
+      </w:r>
+      <w:r>
+        <w:rPr>
+          <w:rFonts w:ascii="Arial" w:hAnsi="Arial" w:cs="Arial"/>
+          <w:sz w:val="24"/>
+          <w:szCs w:val="24"/>
+        </w:rPr>
+        <w:t xml:space="preserve">o de demanda, </w:t>
+      </w:r>
+      <w:r>
+        <w:rPr>
+          <w:rFonts w:ascii="Arial" w:hAnsi="Arial" w:cs="Arial"/>
+          <w:sz w:val="24"/>
+          <w:szCs w:val="24"/>
+        </w:rPr>
+        <w:lastRenderedPageBreak/>
+        <w:t>monitoramento cont</w:t>
+      </w:r>
+      <w:r>
+        <w:rPr>
+          <w:rFonts w:ascii="Arial" w:hAnsi="Arial" w:cs="Arial" w:hint="eastAsia"/>
+          <w:sz w:val="24"/>
+          <w:szCs w:val="24"/>
+        </w:rPr>
+        <w:t>í</w:t>
+      </w:r>
+      <w:r>
+        <w:rPr>
+          <w:rFonts w:ascii="Arial" w:hAnsi="Arial" w:cs="Arial"/>
+          <w:sz w:val="24"/>
+          <w:szCs w:val="24"/>
+        </w:rPr>
+        <w:t>nuo, treinamento, gest</w:t>
+      </w:r>
+      <w:r>
+        <w:rPr>
+          <w:rFonts w:ascii="Arial" w:hAnsi="Arial" w:cs="Arial" w:hint="eastAsia"/>
+          <w:sz w:val="24"/>
+          <w:szCs w:val="24"/>
+        </w:rPr>
+        <w:t>ã</w:t>
+      </w:r>
+      <w:r>
+        <w:rPr>
+          <w:rFonts w:ascii="Arial" w:hAnsi="Arial" w:cs="Arial"/>
+          <w:sz w:val="24"/>
+          <w:szCs w:val="24"/>
+        </w:rPr>
+        <w:t>o de relacionamento com fornecedores e indicadores de desempenho.</w:t>
       </w:r>
     </w:p>
     <w:p>
@@ -6322,6 +6855,102 @@
     </w:p>
     <w:p>
       <w:pPr>
+        <w:textAlignment w:val="baseline"/>
+        <w:rPr>
+          <w:rFonts w:ascii="inherit" w:eastAsia="Times New Roman" w:hAnsi="inherit" w:cs="Times New Roman"/>
+          <w:color w:val="0000FF"/>
+          <w:sz w:val="24"/>
+          <w:szCs w:val="24"/>
+          <w:u w:val="single"/>
+          <w:bdr w:val="none" w:sz="0" w:space="0" w:color="auto" w:frame="1"/>
+          <w:lang w:eastAsia="pt-BR"/>
+        </w:rPr>
+      </w:pPr>
+      <w:r>
+        <w:t xml:space="preserve">[1] </w:t>
+      </w:r>
+      <w:hyperlink r:id="rId12" w:history="1">
+        <w:r>
+          <w:rPr>
+            <w:rStyle w:val="Hyperlink"/>
+            <w:rFonts w:ascii="inherit" w:hAnsi="inherit"/>
+            <w:sz w:val="24"/>
+            <w:szCs w:val="24"/>
+            <w:bdr w:val="none" w:sz="0" w:space="0" w:color="auto" w:frame="1"/>
+          </w:rPr>
+          <w:t>https://www.nomus.com.br/blog-industrial/sistema-de-controle-de-estoque/</w:t>
+        </w:r>
+      </w:hyperlink>
+    </w:p>
+    <w:p>
+      <w:pPr>
+        <w:textAlignment w:val="baseline"/>
+        <w:rPr>
+          <w:u w:val="single"/>
+        </w:rPr>
+      </w:pPr>
+      <w:r>
+        <w:t xml:space="preserve">[2] </w:t>
+      </w:r>
+      <w:hyperlink r:id="rId13" w:history="1">
+        <w:r>
+          <w:rPr>
+            <w:rStyle w:val="Hyperlink"/>
+          </w:rPr>
+          <w:t>https://www.youtube.com/watch?v=H5O-BHmkUh4</w:t>
+        </w:r>
+      </w:hyperlink>
+    </w:p>
+    <w:p>
+      <w:pPr>
+        <w:spacing w:after="0" w:line="360" w:lineRule="auto"/>
+        <w:jc w:val="both"/>
+        <w:rPr>
+          <w:rFonts w:cstheme="minorHAnsi"/>
+        </w:rPr>
+      </w:pPr>
+      <w:r>
+        <w:rPr>
+          <w:rFonts w:cstheme="minorHAnsi"/>
+        </w:rPr>
+        <w:t xml:space="preserve">[3] </w:t>
+      </w:r>
+      <w:hyperlink r:id="rId14" w:history="1">
+        <w:r>
+          <w:rPr>
+            <w:rStyle w:val="Hyperlink"/>
+            <w:rFonts w:cstheme="minorHAnsi"/>
+          </w:rPr>
+          <w:t>https://www.totvs.com/blog/gestao-industrial/controle-de-estoque/</w:t>
+        </w:r>
+      </w:hyperlink>
+    </w:p>
+    <w:p>
+      <w:pPr>
+        <w:spacing w:after="0" w:line="360" w:lineRule="auto"/>
+        <w:jc w:val="both"/>
+        <w:rPr>
+          <w:rFonts w:cstheme="minorHAnsi"/>
+        </w:rPr>
+      </w:pPr>
+      <w:r>
+        <w:rPr>
+          <w:rFonts w:cstheme="minorHAnsi"/>
+        </w:rPr>
+        <w:t xml:space="preserve">[4] </w:t>
+      </w:r>
+      <w:hyperlink r:id="rId15" w:history="1">
+        <w:r>
+          <w:rPr>
+            <w:rStyle w:val="Hyperlink"/>
+            <w:rFonts w:cstheme="minorHAnsi"/>
+          </w:rPr>
+          <w:t>https://www.mecalux.com.br/blog/controlador-de-estoque</w:t>
+        </w:r>
+      </w:hyperlink>
+    </w:p>
+    <w:p>
+      <w:pPr>
         <w:spacing w:after="0" w:line="360" w:lineRule="auto"/>
         <w:ind w:firstLine="1134"/>
         <w:jc w:val="both"/>
@@ -6331,22 +6960,6 @@
           <w:szCs w:val="24"/>
         </w:rPr>
       </w:pPr>
-      <w:r>
-        <w:rPr>
-          <w:rFonts w:ascii="Arial" w:hAnsi="Arial" w:cs="Arial"/>
-          <w:sz w:val="24"/>
-          <w:szCs w:val="24"/>
-        </w:rPr>
-        <w:t xml:space="preserve">As referências constituem um conjunto de indicações precisas e minuciosas, obtidas do próprio documento, permitindo sua identificação no todo </w:t>
-      </w:r>
-      <w:r>
-        <w:rPr>
-          <w:rFonts w:ascii="Arial" w:hAnsi="Arial" w:cs="Arial"/>
-          <w:sz w:val="24"/>
-          <w:szCs w:val="24"/>
-        </w:rPr>
-        <w:t>ou em parte, que seguem orientações estabelecidas pela Associação Brasileira de Normas Técnicas.</w:t>
-      </w:r>
     </w:p>
     <w:sectPr>
       <w:pgSz w:w="11906" w:h="16838"/>

</xml_diff>